<commit_message>
Unified Pagination controls on all Index views
</commit_message>
<xml_diff>
--- a/Discussion - Tracking All Expenses.docx
+++ b/Discussion - Tracking All Expenses.docx
@@ -4390,6 +4390,3978 @@
           <w:szCs w:val="18"/>
         </w:rPr>
         <w:t>, which you can easily add by adapting your excellent PO report system.</w:t>
+      </w:r>
+    </w:p>
+    <w:p>
+      <w:r>
+        <w:br w:type="page"/>
+      </w:r>
+    </w:p>
+    <w:p>
+      <w:pPr>
+        <w:autoSpaceDE w:val="0"/>
+        <w:autoSpaceDN w:val="0"/>
+        <w:adjustRightInd w:val="0"/>
+        <w:spacing w:after="0" w:line="240" w:lineRule="auto"/>
+        <w:rPr>
+          <w:rFonts w:ascii="Segoe UI" w:eastAsia="Times New Roman" w:hAnsi="Segoe UI" w:cs="Segoe UI"/>
+          <w:kern w:val="0"/>
+          <w:sz w:val="28"/>
+          <w:szCs w:val="28"/>
+        </w:rPr>
+      </w:pPr>
+      <w:r>
+        <w:rPr>
+          <w:rFonts w:ascii="Segoe UI" w:eastAsia="Times New Roman" w:hAnsi="Segoe UI" w:cs="Segoe UI"/>
+          <w:kern w:val="0"/>
+          <w:sz w:val="28"/>
+          <w:szCs w:val="28"/>
+        </w:rPr>
+        <w:lastRenderedPageBreak/>
+        <w:t>ItemType Enum Expansion</w:t>
+      </w:r>
+    </w:p>
+    <w:p>
+      <w:pPr>
+        <w:autoSpaceDE w:val="0"/>
+        <w:autoSpaceDN w:val="0"/>
+        <w:adjustRightInd w:val="0"/>
+        <w:spacing w:after="0" w:line="240" w:lineRule="auto"/>
+        <w:rPr>
+          <w:rFonts w:ascii="Segoe UI" w:eastAsia="Times New Roman" w:hAnsi="Segoe UI" w:cs="Times New Roman"/>
+          <w:kern w:val="0"/>
+          <w:sz w:val="18"/>
+          <w:szCs w:val="18"/>
+        </w:rPr>
+      </w:pPr>
+      <w:r>
+        <w:rPr>
+          <w:rFonts w:ascii="Segoe UI" w:eastAsia="Times New Roman" w:hAnsi="Segoe UI" w:cs="Times New Roman"/>
+          <w:b/>
+          <w:kern w:val="0"/>
+          <w:sz w:val="18"/>
+          <w:szCs w:val="18"/>
+        </w:rPr>
+        <w:t xml:space="preserve">Current </w:t>
+      </w:r>
+      <w:proofErr w:type="spellStart"/>
+      <w:r>
+        <w:rPr>
+          <w:rFonts w:ascii="Segoe UI" w:eastAsia="Times New Roman" w:hAnsi="Segoe UI" w:cs="Times New Roman"/>
+          <w:b/>
+          <w:kern w:val="0"/>
+          <w:sz w:val="18"/>
+          <w:szCs w:val="18"/>
+        </w:rPr>
+        <w:t>ItemTypes</w:t>
+      </w:r>
+      <w:proofErr w:type="spellEnd"/>
+      <w:r>
+        <w:rPr>
+          <w:rFonts w:ascii="Segoe UI" w:eastAsia="Times New Roman" w:hAnsi="Segoe UI" w:cs="Times New Roman"/>
+          <w:b/>
+          <w:kern w:val="0"/>
+          <w:sz w:val="18"/>
+          <w:szCs w:val="18"/>
+        </w:rPr>
+        <w:t>:</w:t>
+      </w:r>
+    </w:p>
+    <w:p>
+      <w:pPr>
+        <w:numPr>
+          <w:ilvl w:val="0"/>
+          <w:numId w:val="2"/>
+        </w:numPr>
+        <w:autoSpaceDE w:val="0"/>
+        <w:autoSpaceDN w:val="0"/>
+        <w:adjustRightInd w:val="0"/>
+        <w:spacing w:before="150" w:after="150" w:line="240" w:lineRule="auto"/>
+        <w:ind w:left="720" w:hanging="360"/>
+        <w:rPr>
+          <w:rFonts w:ascii="Segoe UI" w:eastAsia="Times New Roman" w:hAnsi="Segoe UI" w:cs="Times New Roman"/>
+          <w:kern w:val="0"/>
+          <w:sz w:val="18"/>
+          <w:szCs w:val="18"/>
+        </w:rPr>
+      </w:pPr>
+      <w:r>
+        <w:rPr>
+          <w:rFonts w:ascii="Segoe UI" w:eastAsia="Times New Roman" w:hAnsi="Segoe UI" w:cs="Times New Roman"/>
+          <w:kern w:val="0"/>
+          <w:sz w:val="18"/>
+          <w:szCs w:val="18"/>
+        </w:rPr>
+        <w:t>Inventoried (physical items with stock tracking)</w:t>
+      </w:r>
+    </w:p>
+    <w:p>
+      <w:pPr>
+        <w:numPr>
+          <w:ilvl w:val="0"/>
+          <w:numId w:val="2"/>
+        </w:numPr>
+        <w:autoSpaceDE w:val="0"/>
+        <w:autoSpaceDN w:val="0"/>
+        <w:adjustRightInd w:val="0"/>
+        <w:spacing w:before="150" w:after="150" w:line="240" w:lineRule="auto"/>
+        <w:ind w:left="720" w:hanging="360"/>
+        <w:rPr>
+          <w:rFonts w:ascii="Segoe UI" w:eastAsia="Times New Roman" w:hAnsi="Segoe UI" w:cs="Times New Roman"/>
+          <w:kern w:val="0"/>
+          <w:sz w:val="18"/>
+          <w:szCs w:val="18"/>
+        </w:rPr>
+      </w:pPr>
+      <w:r>
+        <w:rPr>
+          <w:rFonts w:ascii="Segoe UI" w:eastAsia="Times New Roman" w:hAnsi="Segoe UI" w:cs="Times New Roman"/>
+          <w:kern w:val="0"/>
+          <w:sz w:val="18"/>
+          <w:szCs w:val="18"/>
+        </w:rPr>
+        <w:t>Non-Inventoried (firmware, software, documentation)</w:t>
+      </w:r>
+    </w:p>
+    <w:p>
+      <w:pPr>
+        <w:numPr>
+          <w:ilvl w:val="0"/>
+          <w:numId w:val="2"/>
+        </w:numPr>
+        <w:autoSpaceDE w:val="0"/>
+        <w:autoSpaceDN w:val="0"/>
+        <w:adjustRightInd w:val="0"/>
+        <w:spacing w:before="150" w:after="150" w:line="240" w:lineRule="auto"/>
+        <w:ind w:left="720" w:hanging="360"/>
+        <w:rPr>
+          <w:rFonts w:ascii="Segoe UI" w:eastAsia="Times New Roman" w:hAnsi="Segoe UI" w:cs="Times New Roman"/>
+          <w:kern w:val="0"/>
+          <w:sz w:val="18"/>
+          <w:szCs w:val="18"/>
+        </w:rPr>
+      </w:pPr>
+      <w:r>
+        <w:rPr>
+          <w:rFonts w:ascii="Segoe UI" w:eastAsia="Times New Roman" w:hAnsi="Segoe UI" w:cs="Times New Roman"/>
+          <w:kern w:val="0"/>
+          <w:sz w:val="18"/>
+          <w:szCs w:val="18"/>
+        </w:rPr>
+        <w:t>Service (labor, consulting, services)</w:t>
+      </w:r>
+    </w:p>
+    <w:p>
+      <w:pPr>
+        <w:numPr>
+          <w:ilvl w:val="0"/>
+          <w:numId w:val="2"/>
+        </w:numPr>
+        <w:autoSpaceDE w:val="0"/>
+        <w:autoSpaceDN w:val="0"/>
+        <w:adjustRightInd w:val="0"/>
+        <w:spacing w:before="150" w:after="150" w:line="240" w:lineRule="auto"/>
+        <w:ind w:left="720" w:hanging="360"/>
+        <w:rPr>
+          <w:rFonts w:ascii="Segoe UI" w:eastAsia="Times New Roman" w:hAnsi="Segoe UI" w:cs="Times New Roman"/>
+          <w:kern w:val="0"/>
+          <w:sz w:val="18"/>
+          <w:szCs w:val="18"/>
+        </w:rPr>
+      </w:pPr>
+      <w:r>
+        <w:rPr>
+          <w:rFonts w:ascii="Segoe UI" w:eastAsia="Times New Roman" w:hAnsi="Segoe UI" w:cs="Times New Roman"/>
+          <w:kern w:val="0"/>
+          <w:sz w:val="18"/>
+          <w:szCs w:val="18"/>
+        </w:rPr>
+        <w:t>Virtual (licenses, digital assets)</w:t>
+      </w:r>
+    </w:p>
+    <w:p>
+      <w:pPr>
+        <w:autoSpaceDE w:val="0"/>
+        <w:autoSpaceDN w:val="0"/>
+        <w:adjustRightInd w:val="0"/>
+        <w:spacing w:after="0" w:line="240" w:lineRule="auto"/>
+        <w:rPr>
+          <w:rFonts w:ascii="Segoe UI" w:eastAsia="Times New Roman" w:hAnsi="Segoe UI" w:cs="Times New Roman"/>
+          <w:kern w:val="0"/>
+          <w:sz w:val="18"/>
+          <w:szCs w:val="18"/>
+        </w:rPr>
+      </w:pPr>
+      <w:r>
+        <w:rPr>
+          <w:rFonts w:ascii="Segoe UI" w:eastAsia="Times New Roman" w:hAnsi="Segoe UI" w:cs="Times New Roman"/>
+          <w:b/>
+          <w:kern w:val="0"/>
+          <w:sz w:val="18"/>
+          <w:szCs w:val="18"/>
+        </w:rPr>
+        <w:t xml:space="preserve">Proposed New </w:t>
+      </w:r>
+      <w:proofErr w:type="spellStart"/>
+      <w:r>
+        <w:rPr>
+          <w:rFonts w:ascii="Segoe UI" w:eastAsia="Times New Roman" w:hAnsi="Segoe UI" w:cs="Times New Roman"/>
+          <w:b/>
+          <w:kern w:val="0"/>
+          <w:sz w:val="18"/>
+          <w:szCs w:val="18"/>
+        </w:rPr>
+        <w:t>ItemTypes</w:t>
+      </w:r>
+      <w:proofErr w:type="spellEnd"/>
+      <w:r>
+        <w:rPr>
+          <w:rFonts w:ascii="Segoe UI" w:eastAsia="Times New Roman" w:hAnsi="Segoe UI" w:cs="Times New Roman"/>
+          <w:b/>
+          <w:kern w:val="0"/>
+          <w:sz w:val="18"/>
+          <w:szCs w:val="18"/>
+        </w:rPr>
+        <w:t>:</w:t>
+      </w:r>
+    </w:p>
+    <w:p>
+      <w:pPr>
+        <w:numPr>
+          <w:ilvl w:val="0"/>
+          <w:numId w:val="2"/>
+        </w:numPr>
+        <w:autoSpaceDE w:val="0"/>
+        <w:autoSpaceDN w:val="0"/>
+        <w:adjustRightInd w:val="0"/>
+        <w:spacing w:before="150" w:after="150" w:line="240" w:lineRule="auto"/>
+        <w:ind w:left="720" w:hanging="360"/>
+        <w:rPr>
+          <w:rFonts w:ascii="Segoe UI" w:eastAsia="Times New Roman" w:hAnsi="Segoe UI" w:cs="Times New Roman"/>
+          <w:kern w:val="0"/>
+          <w:sz w:val="18"/>
+          <w:szCs w:val="18"/>
+        </w:rPr>
+      </w:pPr>
+      <w:r>
+        <w:rPr>
+          <w:rFonts w:ascii="Segoe UI" w:eastAsia="Times New Roman" w:hAnsi="Segoe UI" w:cs="Times New Roman"/>
+          <w:b/>
+          <w:kern w:val="0"/>
+          <w:sz w:val="18"/>
+          <w:szCs w:val="18"/>
+        </w:rPr>
+        <w:t>Consumable</w:t>
+      </w:r>
+      <w:r>
+        <w:rPr>
+          <w:rFonts w:ascii="Segoe UI" w:eastAsia="Times New Roman" w:hAnsi="Segoe UI" w:cs="Times New Roman"/>
+          <w:kern w:val="0"/>
+          <w:sz w:val="18"/>
+          <w:szCs w:val="18"/>
+        </w:rPr>
+        <w:t xml:space="preserve"> - Items used up in operations (office supplies, consumables)</w:t>
+      </w:r>
+    </w:p>
+    <w:p>
+      <w:pPr>
+        <w:numPr>
+          <w:ilvl w:val="0"/>
+          <w:numId w:val="2"/>
+        </w:numPr>
+        <w:autoSpaceDE w:val="0"/>
+        <w:autoSpaceDN w:val="0"/>
+        <w:adjustRightInd w:val="0"/>
+        <w:spacing w:before="150" w:after="150" w:line="240" w:lineRule="auto"/>
+        <w:ind w:left="720" w:hanging="360"/>
+        <w:rPr>
+          <w:rFonts w:ascii="Segoe UI" w:eastAsia="Times New Roman" w:hAnsi="Segoe UI" w:cs="Times New Roman"/>
+          <w:kern w:val="0"/>
+          <w:sz w:val="18"/>
+          <w:szCs w:val="18"/>
+        </w:rPr>
+      </w:pPr>
+      <w:r>
+        <w:rPr>
+          <w:rFonts w:ascii="Segoe UI" w:eastAsia="Times New Roman" w:hAnsi="Segoe UI" w:cs="Times New Roman"/>
+          <w:b/>
+          <w:kern w:val="0"/>
+          <w:sz w:val="18"/>
+          <w:szCs w:val="18"/>
+        </w:rPr>
+        <w:t>Expense</w:t>
+      </w:r>
+      <w:r>
+        <w:rPr>
+          <w:rFonts w:ascii="Segoe UI" w:eastAsia="Times New Roman" w:hAnsi="Segoe UI" w:cs="Times New Roman"/>
+          <w:kern w:val="0"/>
+          <w:sz w:val="18"/>
+          <w:szCs w:val="18"/>
+        </w:rPr>
+        <w:t xml:space="preserve"> - Direct expense items (utilities, rent, subscriptions when not recurring)</w:t>
+      </w:r>
+    </w:p>
+    <w:p>
+      <w:pPr>
+        <w:numPr>
+          <w:ilvl w:val="0"/>
+          <w:numId w:val="2"/>
+        </w:numPr>
+        <w:autoSpaceDE w:val="0"/>
+        <w:autoSpaceDN w:val="0"/>
+        <w:adjustRightInd w:val="0"/>
+        <w:spacing w:before="150" w:after="150" w:line="240" w:lineRule="auto"/>
+        <w:ind w:left="720" w:hanging="360"/>
+        <w:rPr>
+          <w:rFonts w:ascii="Segoe UI" w:eastAsia="Times New Roman" w:hAnsi="Segoe UI" w:cs="Times New Roman"/>
+          <w:kern w:val="0"/>
+          <w:sz w:val="18"/>
+          <w:szCs w:val="18"/>
+        </w:rPr>
+      </w:pPr>
+      <w:r>
+        <w:rPr>
+          <w:rFonts w:ascii="Segoe UI" w:eastAsia="Times New Roman" w:hAnsi="Segoe UI" w:cs="Times New Roman"/>
+          <w:b/>
+          <w:kern w:val="0"/>
+          <w:sz w:val="18"/>
+          <w:szCs w:val="18"/>
+        </w:rPr>
+        <w:t>Subscription</w:t>
+      </w:r>
+      <w:r>
+        <w:rPr>
+          <w:rFonts w:ascii="Segoe UI" w:eastAsia="Times New Roman" w:hAnsi="Segoe UI" w:cs="Times New Roman"/>
+          <w:kern w:val="0"/>
+          <w:sz w:val="18"/>
+          <w:szCs w:val="18"/>
+        </w:rPr>
+        <w:t xml:space="preserve"> - Recurring subscription services (software licenses, cloud services)</w:t>
+      </w:r>
+    </w:p>
+    <w:p>
+      <w:pPr>
+        <w:numPr>
+          <w:ilvl w:val="0"/>
+          <w:numId w:val="2"/>
+        </w:numPr>
+        <w:autoSpaceDE w:val="0"/>
+        <w:autoSpaceDN w:val="0"/>
+        <w:adjustRightInd w:val="0"/>
+        <w:spacing w:before="150" w:after="150" w:line="240" w:lineRule="auto"/>
+        <w:ind w:left="720" w:hanging="360"/>
+        <w:rPr>
+          <w:rFonts w:ascii="Segoe UI" w:eastAsia="Times New Roman" w:hAnsi="Segoe UI" w:cs="Times New Roman"/>
+          <w:kern w:val="0"/>
+          <w:sz w:val="18"/>
+          <w:szCs w:val="18"/>
+        </w:rPr>
+      </w:pPr>
+      <w:r>
+        <w:rPr>
+          <w:rFonts w:ascii="Segoe UI" w:eastAsia="Times New Roman" w:hAnsi="Segoe UI" w:cs="Times New Roman"/>
+          <w:b/>
+          <w:kern w:val="0"/>
+          <w:sz w:val="18"/>
+          <w:szCs w:val="18"/>
+        </w:rPr>
+        <w:t>Utility</w:t>
+      </w:r>
+      <w:r>
+        <w:rPr>
+          <w:rFonts w:ascii="Segoe UI" w:eastAsia="Times New Roman" w:hAnsi="Segoe UI" w:cs="Times New Roman"/>
+          <w:kern w:val="0"/>
+          <w:sz w:val="18"/>
+          <w:szCs w:val="18"/>
+        </w:rPr>
+        <w:t xml:space="preserve"> - Utility expenses (electricity, water, internet)</w:t>
+      </w:r>
+    </w:p>
+    <w:p>
+      <w:pPr>
+        <w:numPr>
+          <w:ilvl w:val="0"/>
+          <w:numId w:val="2"/>
+        </w:numPr>
+        <w:autoSpaceDE w:val="0"/>
+        <w:autoSpaceDN w:val="0"/>
+        <w:adjustRightInd w:val="0"/>
+        <w:spacing w:before="150" w:after="150" w:line="240" w:lineRule="auto"/>
+        <w:ind w:left="720" w:hanging="360"/>
+        <w:rPr>
+          <w:rFonts w:ascii="Segoe UI" w:eastAsia="Times New Roman" w:hAnsi="Segoe UI" w:cs="Times New Roman"/>
+          <w:kern w:val="0"/>
+          <w:sz w:val="18"/>
+          <w:szCs w:val="18"/>
+        </w:rPr>
+      </w:pPr>
+      <w:r>
+        <w:rPr>
+          <w:rFonts w:ascii="Segoe UI" w:eastAsia="Times New Roman" w:hAnsi="Segoe UI" w:cs="Times New Roman"/>
+          <w:b/>
+          <w:kern w:val="0"/>
+          <w:sz w:val="18"/>
+          <w:szCs w:val="18"/>
+        </w:rPr>
+        <w:t>R&amp;D Materials</w:t>
+      </w:r>
+      <w:r>
+        <w:rPr>
+          <w:rFonts w:ascii="Segoe UI" w:eastAsia="Times New Roman" w:hAnsi="Segoe UI" w:cs="Times New Roman"/>
+          <w:kern w:val="0"/>
+          <w:sz w:val="18"/>
+          <w:szCs w:val="18"/>
+        </w:rPr>
+        <w:t xml:space="preserve"> - Research and development specific materials</w:t>
+      </w:r>
+    </w:p>
+    <w:p>
+      <w:pPr>
+        <w:autoSpaceDE w:val="0"/>
+        <w:autoSpaceDN w:val="0"/>
+        <w:adjustRightInd w:val="0"/>
+        <w:spacing w:after="0" w:line="240" w:lineRule="auto"/>
+        <w:rPr>
+          <w:rFonts w:ascii="Segoe UI" w:eastAsia="Times New Roman" w:hAnsi="Segoe UI" w:cs="Times New Roman"/>
+          <w:kern w:val="0"/>
+          <w:sz w:val="18"/>
+          <w:szCs w:val="18"/>
+        </w:rPr>
+      </w:pPr>
+      <w:r>
+        <w:rPr>
+          <w:rFonts w:ascii="Segoe UI" w:eastAsia="Times New Roman" w:hAnsi="Segoe UI" w:cs="Times New Roman"/>
+          <w:kern w:val="0"/>
+          <w:sz w:val="18"/>
+          <w:szCs w:val="18"/>
+        </w:rPr>
+        <w:t>This expansion makes sense as it provides better categorization for expense tracking and reporting.</w:t>
+      </w:r>
+    </w:p>
+    <w:p>
+      <w:pPr>
+        <w:autoSpaceDE w:val="0"/>
+        <w:autoSpaceDN w:val="0"/>
+        <w:adjustRightInd w:val="0"/>
+        <w:spacing w:after="0" w:line="240" w:lineRule="auto"/>
+        <w:rPr>
+          <w:rFonts w:ascii="Segoe UI" w:eastAsia="Times New Roman" w:hAnsi="Segoe UI" w:cs="Times New Roman"/>
+          <w:kern w:val="0"/>
+          <w:sz w:val="28"/>
+          <w:szCs w:val="18"/>
+        </w:rPr>
+      </w:pPr>
+      <w:r>
+        <w:rPr>
+          <w:rFonts w:ascii="Segoe UI" w:eastAsia="Times New Roman" w:hAnsi="Segoe UI" w:cs="Times New Roman"/>
+          <w:kern w:val="0"/>
+          <w:sz w:val="28"/>
+          <w:szCs w:val="18"/>
+        </w:rPr>
+        <w:t>Project Expense Tracking: Two Approaches</w:t>
+      </w:r>
+    </w:p>
+    <w:p>
+      <w:pPr>
+        <w:autoSpaceDE w:val="0"/>
+        <w:autoSpaceDN w:val="0"/>
+        <w:adjustRightInd w:val="0"/>
+        <w:spacing w:after="0" w:line="240" w:lineRule="auto"/>
+        <w:rPr>
+          <w:rFonts w:ascii="Segoe UI" w:eastAsia="Times New Roman" w:hAnsi="Segoe UI" w:cs="Times New Roman"/>
+          <w:kern w:val="0"/>
+          <w:sz w:val="24"/>
+          <w:szCs w:val="18"/>
+        </w:rPr>
+      </w:pPr>
+      <w:r>
+        <w:rPr>
+          <w:rFonts w:ascii="Segoe UI" w:eastAsia="Times New Roman" w:hAnsi="Segoe UI" w:cs="Times New Roman"/>
+          <w:kern w:val="0"/>
+          <w:sz w:val="24"/>
+          <w:szCs w:val="18"/>
+        </w:rPr>
+        <w:t>Approach 1: Ad-Hoc Item System</w:t>
+      </w:r>
+    </w:p>
+    <w:p>
+      <w:pPr>
+        <w:autoSpaceDE w:val="0"/>
+        <w:autoSpaceDN w:val="0"/>
+        <w:adjustRightInd w:val="0"/>
+        <w:spacing w:after="0" w:line="240" w:lineRule="auto"/>
+        <w:rPr>
+          <w:rFonts w:ascii="Segoe UI" w:eastAsia="Times New Roman" w:hAnsi="Segoe UI" w:cs="Times New Roman"/>
+          <w:kern w:val="0"/>
+          <w:sz w:val="18"/>
+          <w:szCs w:val="18"/>
+        </w:rPr>
+      </w:pPr>
+      <w:r>
+        <w:rPr>
+          <w:rFonts w:ascii="Segoe UI" w:eastAsia="Times New Roman" w:hAnsi="Segoe UI" w:cs="Times New Roman"/>
+          <w:b/>
+          <w:kern w:val="0"/>
+          <w:sz w:val="18"/>
+          <w:szCs w:val="18"/>
+        </w:rPr>
+        <w:t>Pros:</w:t>
+      </w:r>
+    </w:p>
+    <w:p>
+      <w:pPr>
+        <w:numPr>
+          <w:ilvl w:val="0"/>
+          <w:numId w:val="2"/>
+        </w:numPr>
+        <w:autoSpaceDE w:val="0"/>
+        <w:autoSpaceDN w:val="0"/>
+        <w:adjustRightInd w:val="0"/>
+        <w:spacing w:before="150" w:after="150" w:line="240" w:lineRule="auto"/>
+        <w:ind w:left="720" w:hanging="360"/>
+        <w:rPr>
+          <w:rFonts w:ascii="Segoe UI" w:eastAsia="Times New Roman" w:hAnsi="Segoe UI" w:cs="Times New Roman"/>
+          <w:kern w:val="0"/>
+          <w:sz w:val="18"/>
+          <w:szCs w:val="18"/>
+        </w:rPr>
+      </w:pPr>
+      <w:r>
+        <w:rPr>
+          <w:rFonts w:ascii="Segoe UI" w:eastAsia="Times New Roman" w:hAnsi="Segoe UI" w:cs="Times New Roman"/>
+          <w:kern w:val="0"/>
+          <w:sz w:val="18"/>
+          <w:szCs w:val="18"/>
+        </w:rPr>
+        <w:t>Simpler implementation</w:t>
+      </w:r>
+    </w:p>
+    <w:p>
+      <w:pPr>
+        <w:numPr>
+          <w:ilvl w:val="0"/>
+          <w:numId w:val="2"/>
+        </w:numPr>
+        <w:autoSpaceDE w:val="0"/>
+        <w:autoSpaceDN w:val="0"/>
+        <w:adjustRightInd w:val="0"/>
+        <w:spacing w:before="150" w:after="150" w:line="240" w:lineRule="auto"/>
+        <w:ind w:left="720" w:hanging="360"/>
+        <w:rPr>
+          <w:rFonts w:ascii="Segoe UI" w:eastAsia="Times New Roman" w:hAnsi="Segoe UI" w:cs="Times New Roman"/>
+          <w:kern w:val="0"/>
+          <w:sz w:val="18"/>
+          <w:szCs w:val="18"/>
+        </w:rPr>
+      </w:pPr>
+      <w:r>
+        <w:rPr>
+          <w:rFonts w:ascii="Segoe UI" w:eastAsia="Times New Roman" w:hAnsi="Segoe UI" w:cs="Times New Roman"/>
+          <w:kern w:val="0"/>
+          <w:sz w:val="18"/>
+          <w:szCs w:val="18"/>
+        </w:rPr>
+        <w:t>Fewer database records</w:t>
+      </w:r>
+    </w:p>
+    <w:p>
+      <w:pPr>
+        <w:numPr>
+          <w:ilvl w:val="0"/>
+          <w:numId w:val="2"/>
+        </w:numPr>
+        <w:autoSpaceDE w:val="0"/>
+        <w:autoSpaceDN w:val="0"/>
+        <w:adjustRightInd w:val="0"/>
+        <w:spacing w:before="150" w:after="150" w:line="240" w:lineRule="auto"/>
+        <w:ind w:left="720" w:hanging="360"/>
+        <w:rPr>
+          <w:rFonts w:ascii="Segoe UI" w:eastAsia="Times New Roman" w:hAnsi="Segoe UI" w:cs="Times New Roman"/>
+          <w:kern w:val="0"/>
+          <w:sz w:val="18"/>
+          <w:szCs w:val="18"/>
+        </w:rPr>
+      </w:pPr>
+      <w:r>
+        <w:rPr>
+          <w:rFonts w:ascii="Segoe UI" w:eastAsia="Times New Roman" w:hAnsi="Segoe UI" w:cs="Times New Roman"/>
+          <w:kern w:val="0"/>
+          <w:sz w:val="18"/>
+          <w:szCs w:val="18"/>
+        </w:rPr>
+        <w:t>Flexible descriptions</w:t>
+      </w:r>
+    </w:p>
+    <w:p>
+      <w:pPr>
+        <w:numPr>
+          <w:ilvl w:val="0"/>
+          <w:numId w:val="2"/>
+        </w:numPr>
+        <w:autoSpaceDE w:val="0"/>
+        <w:autoSpaceDN w:val="0"/>
+        <w:adjustRightInd w:val="0"/>
+        <w:spacing w:before="150" w:after="150" w:line="240" w:lineRule="auto"/>
+        <w:ind w:left="720" w:hanging="360"/>
+        <w:rPr>
+          <w:rFonts w:ascii="Segoe UI" w:eastAsia="Times New Roman" w:hAnsi="Segoe UI" w:cs="Times New Roman"/>
+          <w:kern w:val="0"/>
+          <w:sz w:val="18"/>
+          <w:szCs w:val="18"/>
+        </w:rPr>
+      </w:pPr>
+      <w:r>
+        <w:rPr>
+          <w:rFonts w:ascii="Segoe UI" w:eastAsia="Times New Roman" w:hAnsi="Segoe UI" w:cs="Times New Roman"/>
+          <w:kern w:val="0"/>
+          <w:sz w:val="18"/>
+          <w:szCs w:val="18"/>
+        </w:rPr>
+        <w:t xml:space="preserve">Quick to set </w:t>
+      </w:r>
+      <w:proofErr w:type="gramStart"/>
+      <w:r>
+        <w:rPr>
+          <w:rFonts w:ascii="Segoe UI" w:eastAsia="Times New Roman" w:hAnsi="Segoe UI" w:cs="Times New Roman"/>
+          <w:kern w:val="0"/>
+          <w:sz w:val="18"/>
+          <w:szCs w:val="18"/>
+        </w:rPr>
+        <w:t>up</w:t>
+      </w:r>
+      <w:proofErr w:type="gramEnd"/>
+    </w:p>
+    <w:p>
+      <w:pPr>
+        <w:autoSpaceDE w:val="0"/>
+        <w:autoSpaceDN w:val="0"/>
+        <w:adjustRightInd w:val="0"/>
+        <w:spacing w:after="0" w:line="240" w:lineRule="auto"/>
+        <w:rPr>
+          <w:rFonts w:ascii="Segoe UI" w:eastAsia="Times New Roman" w:hAnsi="Segoe UI" w:cs="Times New Roman"/>
+          <w:kern w:val="0"/>
+          <w:sz w:val="18"/>
+          <w:szCs w:val="18"/>
+        </w:rPr>
+      </w:pPr>
+      <w:r>
+        <w:rPr>
+          <w:rFonts w:ascii="Segoe UI" w:eastAsia="Times New Roman" w:hAnsi="Segoe UI" w:cs="Times New Roman"/>
+          <w:b/>
+          <w:kern w:val="0"/>
+          <w:sz w:val="18"/>
+          <w:szCs w:val="18"/>
+        </w:rPr>
+        <w:t>Cons:</w:t>
+      </w:r>
+    </w:p>
+    <w:p>
+      <w:pPr>
+        <w:numPr>
+          <w:ilvl w:val="0"/>
+          <w:numId w:val="2"/>
+        </w:numPr>
+        <w:autoSpaceDE w:val="0"/>
+        <w:autoSpaceDN w:val="0"/>
+        <w:adjustRightInd w:val="0"/>
+        <w:spacing w:before="150" w:after="150" w:line="240" w:lineRule="auto"/>
+        <w:ind w:left="720" w:hanging="360"/>
+        <w:rPr>
+          <w:rFonts w:ascii="Segoe UI" w:eastAsia="Times New Roman" w:hAnsi="Segoe UI" w:cs="Times New Roman"/>
+          <w:kern w:val="0"/>
+          <w:sz w:val="18"/>
+          <w:szCs w:val="18"/>
+        </w:rPr>
+      </w:pPr>
+      <w:r>
+        <w:rPr>
+          <w:rFonts w:ascii="Segoe UI" w:eastAsia="Times New Roman" w:hAnsi="Segoe UI" w:cs="Times New Roman"/>
+          <w:kern w:val="0"/>
+          <w:sz w:val="18"/>
+          <w:szCs w:val="18"/>
+        </w:rPr>
+        <w:t>Poor reporting granularity</w:t>
+      </w:r>
+    </w:p>
+    <w:p>
+      <w:pPr>
+        <w:numPr>
+          <w:ilvl w:val="0"/>
+          <w:numId w:val="2"/>
+        </w:numPr>
+        <w:autoSpaceDE w:val="0"/>
+        <w:autoSpaceDN w:val="0"/>
+        <w:adjustRightInd w:val="0"/>
+        <w:spacing w:before="150" w:after="150" w:line="240" w:lineRule="auto"/>
+        <w:ind w:left="720" w:hanging="360"/>
+        <w:rPr>
+          <w:rFonts w:ascii="Segoe UI" w:eastAsia="Times New Roman" w:hAnsi="Segoe UI" w:cs="Times New Roman"/>
+          <w:kern w:val="0"/>
+          <w:sz w:val="18"/>
+          <w:szCs w:val="18"/>
+        </w:rPr>
+      </w:pPr>
+      <w:r>
+        <w:rPr>
+          <w:rFonts w:ascii="Segoe UI" w:eastAsia="Times New Roman" w:hAnsi="Segoe UI" w:cs="Times New Roman"/>
+          <w:kern w:val="0"/>
+          <w:sz w:val="18"/>
+          <w:szCs w:val="18"/>
+        </w:rPr>
+        <w:t xml:space="preserve">Difficult to track trends by specific expense </w:t>
+      </w:r>
+      <w:proofErr w:type="gramStart"/>
+      <w:r>
+        <w:rPr>
+          <w:rFonts w:ascii="Segoe UI" w:eastAsia="Times New Roman" w:hAnsi="Segoe UI" w:cs="Times New Roman"/>
+          <w:kern w:val="0"/>
+          <w:sz w:val="18"/>
+          <w:szCs w:val="18"/>
+        </w:rPr>
+        <w:t>types</w:t>
+      </w:r>
+      <w:proofErr w:type="gramEnd"/>
+    </w:p>
+    <w:p>
+      <w:pPr>
+        <w:numPr>
+          <w:ilvl w:val="0"/>
+          <w:numId w:val="2"/>
+        </w:numPr>
+        <w:autoSpaceDE w:val="0"/>
+        <w:autoSpaceDN w:val="0"/>
+        <w:adjustRightInd w:val="0"/>
+        <w:spacing w:before="150" w:after="150" w:line="240" w:lineRule="auto"/>
+        <w:ind w:left="720" w:hanging="360"/>
+        <w:rPr>
+          <w:rFonts w:ascii="Segoe UI" w:eastAsia="Times New Roman" w:hAnsi="Segoe UI" w:cs="Times New Roman"/>
+          <w:kern w:val="0"/>
+          <w:sz w:val="18"/>
+          <w:szCs w:val="18"/>
+        </w:rPr>
+      </w:pPr>
+      <w:r>
+        <w:rPr>
+          <w:rFonts w:ascii="Segoe UI" w:eastAsia="Times New Roman" w:hAnsi="Segoe UI" w:cs="Times New Roman"/>
+          <w:kern w:val="0"/>
+          <w:sz w:val="18"/>
+          <w:szCs w:val="18"/>
+        </w:rPr>
+        <w:t>Limited analytics capabilities</w:t>
+      </w:r>
+    </w:p>
+    <w:p>
+      <w:pPr>
+        <w:numPr>
+          <w:ilvl w:val="0"/>
+          <w:numId w:val="2"/>
+        </w:numPr>
+        <w:autoSpaceDE w:val="0"/>
+        <w:autoSpaceDN w:val="0"/>
+        <w:adjustRightInd w:val="0"/>
+        <w:spacing w:before="150" w:after="150" w:line="240" w:lineRule="auto"/>
+        <w:ind w:left="720" w:hanging="360"/>
+        <w:rPr>
+          <w:rFonts w:ascii="Segoe UI" w:eastAsia="Times New Roman" w:hAnsi="Segoe UI" w:cs="Times New Roman"/>
+          <w:kern w:val="0"/>
+          <w:sz w:val="18"/>
+          <w:szCs w:val="18"/>
+        </w:rPr>
+      </w:pPr>
+      <w:r>
+        <w:rPr>
+          <w:rFonts w:ascii="Segoe UI" w:eastAsia="Times New Roman" w:hAnsi="Segoe UI" w:cs="Times New Roman"/>
+          <w:kern w:val="0"/>
+          <w:sz w:val="18"/>
+          <w:szCs w:val="18"/>
+        </w:rPr>
+        <w:t xml:space="preserve">Harder to budget for specific project </w:t>
+      </w:r>
+      <w:proofErr w:type="gramStart"/>
+      <w:r>
+        <w:rPr>
+          <w:rFonts w:ascii="Segoe UI" w:eastAsia="Times New Roman" w:hAnsi="Segoe UI" w:cs="Times New Roman"/>
+          <w:kern w:val="0"/>
+          <w:sz w:val="18"/>
+          <w:szCs w:val="18"/>
+        </w:rPr>
+        <w:t>components</w:t>
+      </w:r>
+      <w:proofErr w:type="gramEnd"/>
+    </w:p>
+    <w:p>
+      <w:pPr>
+        <w:autoSpaceDE w:val="0"/>
+        <w:autoSpaceDN w:val="0"/>
+        <w:adjustRightInd w:val="0"/>
+        <w:spacing w:after="0" w:line="240" w:lineRule="auto"/>
+        <w:rPr>
+          <w:rFonts w:ascii="Segoe UI" w:eastAsia="Times New Roman" w:hAnsi="Segoe UI" w:cs="Times New Roman"/>
+          <w:b/>
+          <w:kern w:val="0"/>
+          <w:sz w:val="18"/>
+          <w:szCs w:val="18"/>
+        </w:rPr>
+      </w:pPr>
+      <w:r>
+        <w:rPr>
+          <w:rFonts w:ascii="Segoe UI" w:eastAsia="Times New Roman" w:hAnsi="Segoe UI" w:cs="Times New Roman"/>
+          <w:b/>
+          <w:kern w:val="0"/>
+          <w:sz w:val="18"/>
+          <w:szCs w:val="18"/>
+        </w:rPr>
+        <w:t>Implementation:</w:t>
+      </w:r>
+    </w:p>
+    <w:p>
+      <w:pPr>
+        <w:autoSpaceDE w:val="0"/>
+        <w:autoSpaceDN w:val="0"/>
+        <w:adjustRightInd w:val="0"/>
+        <w:spacing w:after="0" w:line="240" w:lineRule="auto"/>
+        <w:rPr>
+          <w:rFonts w:ascii="Cascadia Mono" w:hAnsi="Cascadia Mono" w:cs="Cascadia Mono"/>
+          <w:kern w:val="0"/>
+          <w:sz w:val="19"/>
+          <w:szCs w:val="19"/>
+          <w:highlight w:val="white"/>
+        </w:rPr>
+      </w:pPr>
+      <w:r>
+        <w:rPr>
+          <w:rFonts w:ascii="Cascadia Mono" w:hAnsi="Cascadia Mono" w:cs="Cascadia Mono"/>
+          <w:kern w:val="0"/>
+          <w:sz w:val="19"/>
+          <w:szCs w:val="19"/>
+          <w:highlight w:val="white"/>
+        </w:rPr>
+        <w:t>// Single "Ad-Hoc Project Expense" item</w:t>
+      </w:r>
+    </w:p>
+    <w:p>
+      <w:pPr>
+        <w:autoSpaceDE w:val="0"/>
+        <w:autoSpaceDN w:val="0"/>
+        <w:adjustRightInd w:val="0"/>
+        <w:spacing w:after="0" w:line="240" w:lineRule="auto"/>
+        <w:rPr>
+          <w:rFonts w:ascii="Cascadia Mono" w:hAnsi="Cascadia Mono" w:cs="Cascadia Mono"/>
+          <w:kern w:val="0"/>
+          <w:sz w:val="19"/>
+          <w:szCs w:val="19"/>
+          <w:highlight w:val="white"/>
+        </w:rPr>
+      </w:pPr>
+      <w:r>
+        <w:rPr>
+          <w:rFonts w:ascii="Cascadia Mono" w:hAnsi="Cascadia Mono" w:cs="Cascadia Mono"/>
+          <w:kern w:val="0"/>
+          <w:sz w:val="19"/>
+          <w:szCs w:val="19"/>
+          <w:highlight w:val="white"/>
+        </w:rPr>
+        <w:t>// Description field changes per purchase:</w:t>
+      </w:r>
+    </w:p>
+    <w:p>
+      <w:pPr>
+        <w:autoSpaceDE w:val="0"/>
+        <w:autoSpaceDN w:val="0"/>
+        <w:adjustRightInd w:val="0"/>
+        <w:spacing w:after="0" w:line="240" w:lineRule="auto"/>
+        <w:rPr>
+          <w:rFonts w:ascii="Cascadia Mono" w:hAnsi="Cascadia Mono" w:cs="Cascadia Mono"/>
+          <w:kern w:val="0"/>
+          <w:sz w:val="19"/>
+          <w:szCs w:val="19"/>
+          <w:highlight w:val="white"/>
+        </w:rPr>
+      </w:pPr>
+      <w:r>
+        <w:rPr>
+          <w:rFonts w:ascii="Cascadia Mono" w:hAnsi="Cascadia Mono" w:cs="Cascadia Mono"/>
+          <w:kern w:val="0"/>
+          <w:sz w:val="19"/>
+          <w:szCs w:val="19"/>
+          <w:highlight w:val="white"/>
+        </w:rPr>
+        <w:t>// "Project Alpha - Travel Expenses"</w:t>
+      </w:r>
+    </w:p>
+    <w:p>
+      <w:pPr>
+        <w:autoSpaceDE w:val="0"/>
+        <w:autoSpaceDN w:val="0"/>
+        <w:adjustRightInd w:val="0"/>
+        <w:spacing w:after="0" w:line="240" w:lineRule="auto"/>
+        <w:rPr>
+          <w:rFonts w:ascii="Cascadia Mono" w:hAnsi="Cascadia Mono" w:cs="Cascadia Mono"/>
+          <w:kern w:val="0"/>
+          <w:sz w:val="19"/>
+          <w:szCs w:val="19"/>
+          <w:highlight w:val="white"/>
+        </w:rPr>
+      </w:pPr>
+      <w:r>
+        <w:rPr>
+          <w:rFonts w:ascii="Cascadia Mono" w:hAnsi="Cascadia Mono" w:cs="Cascadia Mono"/>
+          <w:kern w:val="0"/>
+          <w:sz w:val="19"/>
+          <w:szCs w:val="19"/>
+          <w:highlight w:val="white"/>
+        </w:rPr>
+        <w:t>// "Project Alpha - Consultant Fees"</w:t>
+      </w:r>
+    </w:p>
+    <w:p>
+      <w:pPr>
+        <w:autoSpaceDE w:val="0"/>
+        <w:autoSpaceDN w:val="0"/>
+        <w:adjustRightInd w:val="0"/>
+        <w:spacing w:after="0" w:line="240" w:lineRule="auto"/>
+        <w:rPr>
+          <w:rFonts w:ascii="Segoe UI" w:eastAsia="Times New Roman" w:hAnsi="Segoe UI" w:cs="Times New Roman"/>
+          <w:kern w:val="0"/>
+          <w:sz w:val="18"/>
+          <w:szCs w:val="18"/>
+        </w:rPr>
+      </w:pPr>
+      <w:r>
+        <w:rPr>
+          <w:rFonts w:ascii="Cascadia Mono" w:hAnsi="Cascadia Mono" w:cs="Cascadia Mono"/>
+          <w:kern w:val="0"/>
+          <w:sz w:val="19"/>
+          <w:szCs w:val="19"/>
+          <w:highlight w:val="white"/>
+        </w:rPr>
+        <w:t>// "Project Beta - Testing Equipment"</w:t>
+      </w:r>
+    </w:p>
+    <w:p/>
+    <w:p>
+      <w:pPr>
+        <w:autoSpaceDE w:val="0"/>
+        <w:autoSpaceDN w:val="0"/>
+        <w:adjustRightInd w:val="0"/>
+        <w:spacing w:after="0" w:line="240" w:lineRule="auto"/>
+        <w:rPr>
+          <w:rFonts w:ascii="Segoe UI" w:eastAsia="Times New Roman" w:hAnsi="Segoe UI" w:cs="Segoe UI"/>
+          <w:kern w:val="0"/>
+          <w:sz w:val="24"/>
+          <w:szCs w:val="24"/>
+        </w:rPr>
+      </w:pPr>
+      <w:r>
+        <w:rPr>
+          <w:rFonts w:ascii="Segoe UI" w:eastAsia="Times New Roman" w:hAnsi="Segoe UI" w:cs="Segoe UI"/>
+          <w:kern w:val="0"/>
+          <w:sz w:val="24"/>
+          <w:szCs w:val="24"/>
+        </w:rPr>
+        <w:t>Approach 2: Project-Specific Item Codes</w:t>
+      </w:r>
+    </w:p>
+    <w:p>
+      <w:pPr>
+        <w:autoSpaceDE w:val="0"/>
+        <w:autoSpaceDN w:val="0"/>
+        <w:adjustRightInd w:val="0"/>
+        <w:spacing w:after="0" w:line="240" w:lineRule="auto"/>
+        <w:rPr>
+          <w:rFonts w:ascii="Segoe UI" w:eastAsia="Times New Roman" w:hAnsi="Segoe UI" w:cs="Times New Roman"/>
+          <w:kern w:val="0"/>
+          <w:sz w:val="18"/>
+          <w:szCs w:val="18"/>
+        </w:rPr>
+      </w:pPr>
+      <w:r>
+        <w:rPr>
+          <w:rFonts w:ascii="Segoe UI" w:eastAsia="Times New Roman" w:hAnsi="Segoe UI" w:cs="Times New Roman"/>
+          <w:b/>
+          <w:kern w:val="0"/>
+          <w:sz w:val="18"/>
+          <w:szCs w:val="18"/>
+        </w:rPr>
+        <w:t>Pros:</w:t>
+      </w:r>
+    </w:p>
+    <w:p>
+      <w:pPr>
+        <w:numPr>
+          <w:ilvl w:val="0"/>
+          <w:numId w:val="2"/>
+        </w:numPr>
+        <w:autoSpaceDE w:val="0"/>
+        <w:autoSpaceDN w:val="0"/>
+        <w:adjustRightInd w:val="0"/>
+        <w:spacing w:before="150" w:after="150" w:line="240" w:lineRule="auto"/>
+        <w:ind w:left="720" w:hanging="360"/>
+        <w:rPr>
+          <w:rFonts w:ascii="Segoe UI" w:eastAsia="Times New Roman" w:hAnsi="Segoe UI" w:cs="Times New Roman"/>
+          <w:kern w:val="0"/>
+          <w:sz w:val="18"/>
+          <w:szCs w:val="18"/>
+        </w:rPr>
+      </w:pPr>
+      <w:r>
+        <w:rPr>
+          <w:rFonts w:ascii="Segoe UI" w:eastAsia="Times New Roman" w:hAnsi="Segoe UI" w:cs="Times New Roman"/>
+          <w:kern w:val="0"/>
+          <w:sz w:val="18"/>
+          <w:szCs w:val="18"/>
+        </w:rPr>
+        <w:t>Better reporting and analytics</w:t>
+      </w:r>
+    </w:p>
+    <w:p>
+      <w:pPr>
+        <w:numPr>
+          <w:ilvl w:val="0"/>
+          <w:numId w:val="2"/>
+        </w:numPr>
+        <w:autoSpaceDE w:val="0"/>
+        <w:autoSpaceDN w:val="0"/>
+        <w:adjustRightInd w:val="0"/>
+        <w:spacing w:before="150" w:after="150" w:line="240" w:lineRule="auto"/>
+        <w:ind w:left="720" w:hanging="360"/>
+        <w:rPr>
+          <w:rFonts w:ascii="Segoe UI" w:eastAsia="Times New Roman" w:hAnsi="Segoe UI" w:cs="Times New Roman"/>
+          <w:kern w:val="0"/>
+          <w:sz w:val="18"/>
+          <w:szCs w:val="18"/>
+        </w:rPr>
+      </w:pPr>
+      <w:r>
+        <w:rPr>
+          <w:rFonts w:ascii="Segoe UI" w:eastAsia="Times New Roman" w:hAnsi="Segoe UI" w:cs="Times New Roman"/>
+          <w:kern w:val="0"/>
+          <w:sz w:val="18"/>
+          <w:szCs w:val="18"/>
+        </w:rPr>
+        <w:t>Trend analysis by expense category</w:t>
+      </w:r>
+    </w:p>
+    <w:p>
+      <w:pPr>
+        <w:numPr>
+          <w:ilvl w:val="0"/>
+          <w:numId w:val="2"/>
+        </w:numPr>
+        <w:autoSpaceDE w:val="0"/>
+        <w:autoSpaceDN w:val="0"/>
+        <w:adjustRightInd w:val="0"/>
+        <w:spacing w:before="150" w:after="150" w:line="240" w:lineRule="auto"/>
+        <w:ind w:left="720" w:hanging="360"/>
+        <w:rPr>
+          <w:rFonts w:ascii="Segoe UI" w:eastAsia="Times New Roman" w:hAnsi="Segoe UI" w:cs="Times New Roman"/>
+          <w:kern w:val="0"/>
+          <w:sz w:val="18"/>
+          <w:szCs w:val="18"/>
+        </w:rPr>
+      </w:pPr>
+      <w:r>
+        <w:rPr>
+          <w:rFonts w:ascii="Segoe UI" w:eastAsia="Times New Roman" w:hAnsi="Segoe UI" w:cs="Times New Roman"/>
+          <w:kern w:val="0"/>
+          <w:sz w:val="18"/>
+          <w:szCs w:val="18"/>
+        </w:rPr>
+        <w:lastRenderedPageBreak/>
+        <w:t>Easier budgeting and forecasting</w:t>
+      </w:r>
+    </w:p>
+    <w:p>
+      <w:pPr>
+        <w:numPr>
+          <w:ilvl w:val="0"/>
+          <w:numId w:val="2"/>
+        </w:numPr>
+        <w:autoSpaceDE w:val="0"/>
+        <w:autoSpaceDN w:val="0"/>
+        <w:adjustRightInd w:val="0"/>
+        <w:spacing w:before="150" w:after="150" w:line="240" w:lineRule="auto"/>
+        <w:ind w:left="720" w:hanging="360"/>
+        <w:rPr>
+          <w:rFonts w:ascii="Segoe UI" w:eastAsia="Times New Roman" w:hAnsi="Segoe UI" w:cs="Times New Roman"/>
+          <w:kern w:val="0"/>
+          <w:sz w:val="18"/>
+          <w:szCs w:val="18"/>
+        </w:rPr>
+      </w:pPr>
+      <w:r>
+        <w:rPr>
+          <w:rFonts w:ascii="Segoe UI" w:eastAsia="Times New Roman" w:hAnsi="Segoe UI" w:cs="Times New Roman"/>
+          <w:kern w:val="0"/>
+          <w:sz w:val="18"/>
+          <w:szCs w:val="18"/>
+        </w:rPr>
+        <w:t>Clear audit trail</w:t>
+      </w:r>
+    </w:p>
+    <w:p>
+      <w:pPr>
+        <w:numPr>
+          <w:ilvl w:val="0"/>
+          <w:numId w:val="2"/>
+        </w:numPr>
+        <w:autoSpaceDE w:val="0"/>
+        <w:autoSpaceDN w:val="0"/>
+        <w:adjustRightInd w:val="0"/>
+        <w:spacing w:before="150" w:after="150" w:line="240" w:lineRule="auto"/>
+        <w:ind w:left="720" w:hanging="360"/>
+        <w:rPr>
+          <w:rFonts w:ascii="Segoe UI" w:eastAsia="Times New Roman" w:hAnsi="Segoe UI" w:cs="Times New Roman"/>
+          <w:kern w:val="0"/>
+          <w:sz w:val="18"/>
+          <w:szCs w:val="18"/>
+        </w:rPr>
+      </w:pPr>
+      <w:r>
+        <w:rPr>
+          <w:rFonts w:ascii="Segoe UI" w:eastAsia="Times New Roman" w:hAnsi="Segoe UI" w:cs="Times New Roman"/>
+          <w:kern w:val="0"/>
+          <w:sz w:val="18"/>
+          <w:szCs w:val="18"/>
+        </w:rPr>
+        <w:t>Better cost allocation</w:t>
+      </w:r>
+    </w:p>
+    <w:p>
+      <w:pPr>
+        <w:autoSpaceDE w:val="0"/>
+        <w:autoSpaceDN w:val="0"/>
+        <w:adjustRightInd w:val="0"/>
+        <w:spacing w:after="0" w:line="240" w:lineRule="auto"/>
+        <w:rPr>
+          <w:rFonts w:ascii="Segoe UI" w:eastAsia="Times New Roman" w:hAnsi="Segoe UI" w:cs="Times New Roman"/>
+          <w:kern w:val="0"/>
+          <w:sz w:val="18"/>
+          <w:szCs w:val="18"/>
+        </w:rPr>
+      </w:pPr>
+      <w:r>
+        <w:rPr>
+          <w:rFonts w:ascii="Segoe UI" w:eastAsia="Times New Roman" w:hAnsi="Segoe UI" w:cs="Times New Roman"/>
+          <w:b/>
+          <w:kern w:val="0"/>
+          <w:sz w:val="18"/>
+          <w:szCs w:val="18"/>
+        </w:rPr>
+        <w:t>Cons:</w:t>
+      </w:r>
+    </w:p>
+    <w:p>
+      <w:pPr>
+        <w:numPr>
+          <w:ilvl w:val="0"/>
+          <w:numId w:val="2"/>
+        </w:numPr>
+        <w:autoSpaceDE w:val="0"/>
+        <w:autoSpaceDN w:val="0"/>
+        <w:adjustRightInd w:val="0"/>
+        <w:spacing w:before="150" w:after="150" w:line="240" w:lineRule="auto"/>
+        <w:ind w:left="720" w:hanging="360"/>
+        <w:rPr>
+          <w:rFonts w:ascii="Segoe UI" w:eastAsia="Times New Roman" w:hAnsi="Segoe UI" w:cs="Times New Roman"/>
+          <w:kern w:val="0"/>
+          <w:sz w:val="18"/>
+          <w:szCs w:val="18"/>
+        </w:rPr>
+      </w:pPr>
+      <w:r>
+        <w:rPr>
+          <w:rFonts w:ascii="Segoe UI" w:eastAsia="Times New Roman" w:hAnsi="Segoe UI" w:cs="Times New Roman"/>
+          <w:kern w:val="0"/>
+          <w:sz w:val="18"/>
+          <w:szCs w:val="18"/>
+        </w:rPr>
+        <w:t>More complex setup</w:t>
+      </w:r>
+    </w:p>
+    <w:p>
+      <w:pPr>
+        <w:numPr>
+          <w:ilvl w:val="0"/>
+          <w:numId w:val="2"/>
+        </w:numPr>
+        <w:autoSpaceDE w:val="0"/>
+        <w:autoSpaceDN w:val="0"/>
+        <w:adjustRightInd w:val="0"/>
+        <w:spacing w:before="150" w:after="150" w:line="240" w:lineRule="auto"/>
+        <w:ind w:left="720" w:hanging="360"/>
+        <w:rPr>
+          <w:rFonts w:ascii="Segoe UI" w:eastAsia="Times New Roman" w:hAnsi="Segoe UI" w:cs="Times New Roman"/>
+          <w:kern w:val="0"/>
+          <w:sz w:val="18"/>
+          <w:szCs w:val="18"/>
+        </w:rPr>
+      </w:pPr>
+      <w:r>
+        <w:rPr>
+          <w:rFonts w:ascii="Segoe UI" w:eastAsia="Times New Roman" w:hAnsi="Segoe UI" w:cs="Times New Roman"/>
+          <w:kern w:val="0"/>
+          <w:sz w:val="18"/>
+          <w:szCs w:val="18"/>
+        </w:rPr>
+        <w:t xml:space="preserve">Potentially many </w:t>
+      </w:r>
+      <w:proofErr w:type="gramStart"/>
+      <w:r>
+        <w:rPr>
+          <w:rFonts w:ascii="Segoe UI" w:eastAsia="Times New Roman" w:hAnsi="Segoe UI" w:cs="Times New Roman"/>
+          <w:kern w:val="0"/>
+          <w:sz w:val="18"/>
+          <w:szCs w:val="18"/>
+        </w:rPr>
+        <w:t>item</w:t>
+      </w:r>
+      <w:proofErr w:type="gramEnd"/>
+      <w:r>
+        <w:rPr>
+          <w:rFonts w:ascii="Segoe UI" w:eastAsia="Times New Roman" w:hAnsi="Segoe UI" w:cs="Times New Roman"/>
+          <w:kern w:val="0"/>
+          <w:sz w:val="18"/>
+          <w:szCs w:val="18"/>
+        </w:rPr>
+        <w:t xml:space="preserve"> records</w:t>
+      </w:r>
+    </w:p>
+    <w:p>
+      <w:pPr>
+        <w:numPr>
+          <w:ilvl w:val="0"/>
+          <w:numId w:val="2"/>
+        </w:numPr>
+        <w:autoSpaceDE w:val="0"/>
+        <w:autoSpaceDN w:val="0"/>
+        <w:adjustRightInd w:val="0"/>
+        <w:spacing w:before="150" w:after="150" w:line="240" w:lineRule="auto"/>
+        <w:ind w:left="720" w:hanging="360"/>
+        <w:rPr>
+          <w:rFonts w:ascii="Segoe UI" w:eastAsia="Times New Roman" w:hAnsi="Segoe UI" w:cs="Times New Roman"/>
+          <w:kern w:val="0"/>
+          <w:sz w:val="18"/>
+          <w:szCs w:val="18"/>
+        </w:rPr>
+      </w:pPr>
+      <w:r>
+        <w:rPr>
+          <w:rFonts w:ascii="Segoe UI" w:eastAsia="Times New Roman" w:hAnsi="Segoe UI" w:cs="Times New Roman"/>
+          <w:kern w:val="0"/>
+          <w:sz w:val="18"/>
+          <w:szCs w:val="18"/>
+        </w:rPr>
+        <w:t xml:space="preserve">Requires project code </w:t>
+      </w:r>
+      <w:proofErr w:type="gramStart"/>
+      <w:r>
+        <w:rPr>
+          <w:rFonts w:ascii="Segoe UI" w:eastAsia="Times New Roman" w:hAnsi="Segoe UI" w:cs="Times New Roman"/>
+          <w:kern w:val="0"/>
+          <w:sz w:val="18"/>
+          <w:szCs w:val="18"/>
+        </w:rPr>
+        <w:t>standardization</w:t>
+      </w:r>
+      <w:proofErr w:type="gramEnd"/>
+    </w:p>
+    <w:p>
+      <w:pPr>
+        <w:autoSpaceDE w:val="0"/>
+        <w:autoSpaceDN w:val="0"/>
+        <w:adjustRightInd w:val="0"/>
+        <w:spacing w:after="0" w:line="240" w:lineRule="auto"/>
+        <w:rPr>
+          <w:rFonts w:ascii="Segoe UI" w:eastAsia="Times New Roman" w:hAnsi="Segoe UI" w:cs="Times New Roman"/>
+          <w:kern w:val="0"/>
+          <w:sz w:val="18"/>
+          <w:szCs w:val="18"/>
+        </w:rPr>
+      </w:pPr>
+      <w:r>
+        <w:rPr>
+          <w:rFonts w:ascii="Segoe UI" w:eastAsia="Times New Roman" w:hAnsi="Segoe UI" w:cs="Times New Roman"/>
+          <w:b/>
+          <w:kern w:val="0"/>
+          <w:sz w:val="18"/>
+          <w:szCs w:val="18"/>
+        </w:rPr>
+        <w:t>Implementation:</w:t>
+      </w:r>
+    </w:p>
+    <w:p>
+      <w:pPr>
+        <w:autoSpaceDE w:val="0"/>
+        <w:autoSpaceDN w:val="0"/>
+        <w:adjustRightInd w:val="0"/>
+        <w:spacing w:after="0" w:line="240" w:lineRule="auto"/>
+        <w:rPr>
+          <w:rFonts w:ascii="Cascadia Mono" w:hAnsi="Cascadia Mono" w:cs="Cascadia Mono"/>
+          <w:color w:val="000000"/>
+          <w:kern w:val="0"/>
+          <w:sz w:val="19"/>
+          <w:szCs w:val="19"/>
+          <w:highlight w:val="white"/>
+        </w:rPr>
+      </w:pPr>
+      <w:r>
+        <w:rPr>
+          <w:rFonts w:ascii="Cascadia Mono" w:hAnsi="Cascadia Mono" w:cs="Cascadia Mono"/>
+          <w:color w:val="008000"/>
+          <w:kern w:val="0"/>
+          <w:sz w:val="19"/>
+          <w:szCs w:val="19"/>
+          <w:highlight w:val="white"/>
+        </w:rPr>
+        <w:t>// Structured project items:</w:t>
+      </w:r>
+    </w:p>
+    <w:p>
+      <w:pPr>
+        <w:autoSpaceDE w:val="0"/>
+        <w:autoSpaceDN w:val="0"/>
+        <w:adjustRightInd w:val="0"/>
+        <w:spacing w:after="0" w:line="240" w:lineRule="auto"/>
+        <w:rPr>
+          <w:rFonts w:ascii="Cascadia Mono" w:hAnsi="Cascadia Mono" w:cs="Cascadia Mono"/>
+          <w:color w:val="000000"/>
+          <w:kern w:val="0"/>
+          <w:sz w:val="19"/>
+          <w:szCs w:val="19"/>
+          <w:highlight w:val="white"/>
+        </w:rPr>
+      </w:pPr>
+      <w:r>
+        <w:rPr>
+          <w:rFonts w:ascii="Cascadia Mono" w:hAnsi="Cascadia Mono" w:cs="Cascadia Mono"/>
+          <w:color w:val="008000"/>
+          <w:kern w:val="0"/>
+          <w:sz w:val="19"/>
+          <w:szCs w:val="19"/>
+          <w:highlight w:val="white"/>
+        </w:rPr>
+        <w:t>// PROJ-ALPHA-TRAVEL</w:t>
+      </w:r>
+    </w:p>
+    <w:p>
+      <w:pPr>
+        <w:autoSpaceDE w:val="0"/>
+        <w:autoSpaceDN w:val="0"/>
+        <w:adjustRightInd w:val="0"/>
+        <w:spacing w:after="0" w:line="240" w:lineRule="auto"/>
+        <w:rPr>
+          <w:rFonts w:ascii="Cascadia Mono" w:hAnsi="Cascadia Mono" w:cs="Cascadia Mono"/>
+          <w:color w:val="000000"/>
+          <w:kern w:val="0"/>
+          <w:sz w:val="19"/>
+          <w:szCs w:val="19"/>
+          <w:highlight w:val="white"/>
+        </w:rPr>
+      </w:pPr>
+      <w:r>
+        <w:rPr>
+          <w:rFonts w:ascii="Cascadia Mono" w:hAnsi="Cascadia Mono" w:cs="Cascadia Mono"/>
+          <w:color w:val="008000"/>
+          <w:kern w:val="0"/>
+          <w:sz w:val="19"/>
+          <w:szCs w:val="19"/>
+          <w:highlight w:val="white"/>
+        </w:rPr>
+        <w:t>// PROJ-ALPHA-CONSULT</w:t>
+      </w:r>
+    </w:p>
+    <w:p>
+      <w:pPr>
+        <w:autoSpaceDE w:val="0"/>
+        <w:autoSpaceDN w:val="0"/>
+        <w:adjustRightInd w:val="0"/>
+        <w:spacing w:after="0" w:line="240" w:lineRule="auto"/>
+        <w:rPr>
+          <w:rFonts w:ascii="Cascadia Mono" w:hAnsi="Cascadia Mono" w:cs="Cascadia Mono"/>
+          <w:color w:val="000000"/>
+          <w:kern w:val="0"/>
+          <w:sz w:val="19"/>
+          <w:szCs w:val="19"/>
+          <w:highlight w:val="white"/>
+        </w:rPr>
+      </w:pPr>
+      <w:r>
+        <w:rPr>
+          <w:rFonts w:ascii="Cascadia Mono" w:hAnsi="Cascadia Mono" w:cs="Cascadia Mono"/>
+          <w:color w:val="008000"/>
+          <w:kern w:val="0"/>
+          <w:sz w:val="19"/>
+          <w:szCs w:val="19"/>
+          <w:highlight w:val="white"/>
+        </w:rPr>
+        <w:t>// PROJ-BETA-TESTING</w:t>
+      </w:r>
+    </w:p>
+    <w:p>
+      <w:pPr>
+        <w:rPr>
+          <w:rFonts w:ascii="Cascadia Mono" w:hAnsi="Cascadia Mono" w:cs="Cascadia Mono"/>
+          <w:color w:val="008000"/>
+          <w:kern w:val="0"/>
+          <w:sz w:val="19"/>
+          <w:szCs w:val="19"/>
+        </w:rPr>
+      </w:pPr>
+      <w:r>
+        <w:rPr>
+          <w:rFonts w:ascii="Cascadia Mono" w:hAnsi="Cascadia Mono" w:cs="Cascadia Mono"/>
+          <w:color w:val="008000"/>
+          <w:kern w:val="0"/>
+          <w:sz w:val="19"/>
+          <w:szCs w:val="19"/>
+          <w:highlight w:val="white"/>
+        </w:rPr>
+        <w:t>// PROJ-BETA-MATERIALS</w:t>
+      </w:r>
+    </w:p>
+    <w:p>
+      <w:pPr>
+        <w:autoSpaceDE w:val="0"/>
+        <w:autoSpaceDN w:val="0"/>
+        <w:adjustRightInd w:val="0"/>
+        <w:spacing w:after="0" w:line="240" w:lineRule="auto"/>
+        <w:rPr>
+          <w:rFonts w:ascii="Segoe UI" w:eastAsia="Times New Roman" w:hAnsi="Segoe UI" w:cs="Segoe UI"/>
+          <w:kern w:val="0"/>
+          <w:sz w:val="28"/>
+          <w:szCs w:val="28"/>
+        </w:rPr>
+      </w:pPr>
+      <w:r>
+        <w:rPr>
+          <w:rFonts w:ascii="Segoe UI" w:eastAsia="Times New Roman" w:hAnsi="Segoe UI" w:cs="Segoe UI"/>
+          <w:kern w:val="0"/>
+          <w:sz w:val="28"/>
+          <w:szCs w:val="28"/>
+        </w:rPr>
+        <w:t>Recommended Approach</w:t>
+      </w:r>
+    </w:p>
+    <w:p>
+      <w:pPr>
+        <w:autoSpaceDE w:val="0"/>
+        <w:autoSpaceDN w:val="0"/>
+        <w:adjustRightInd w:val="0"/>
+        <w:spacing w:after="0" w:line="240" w:lineRule="auto"/>
+        <w:rPr>
+          <w:rFonts w:ascii="Segoe UI" w:eastAsia="Times New Roman" w:hAnsi="Segoe UI" w:cs="Times New Roman"/>
+          <w:kern w:val="0"/>
+          <w:sz w:val="18"/>
+          <w:szCs w:val="18"/>
+        </w:rPr>
+      </w:pPr>
+      <w:r>
+        <w:rPr>
+          <w:rFonts w:ascii="Segoe UI" w:eastAsia="Times New Roman" w:hAnsi="Segoe UI" w:cs="Times New Roman"/>
+          <w:kern w:val="0"/>
+          <w:sz w:val="18"/>
+          <w:szCs w:val="18"/>
+        </w:rPr>
+        <w:t xml:space="preserve">I'd recommend </w:t>
+      </w:r>
+      <w:r>
+        <w:rPr>
+          <w:rFonts w:ascii="Segoe UI" w:eastAsia="Times New Roman" w:hAnsi="Segoe UI" w:cs="Times New Roman"/>
+          <w:b/>
+          <w:kern w:val="0"/>
+          <w:sz w:val="18"/>
+          <w:szCs w:val="18"/>
+        </w:rPr>
+        <w:t>Approach 2 (Project-Specific Item Codes)</w:t>
+      </w:r>
+      <w:r>
+        <w:rPr>
+          <w:rFonts w:ascii="Segoe UI" w:eastAsia="Times New Roman" w:hAnsi="Segoe UI" w:cs="Times New Roman"/>
+          <w:kern w:val="0"/>
+          <w:sz w:val="18"/>
+          <w:szCs w:val="18"/>
+        </w:rPr>
+        <w:t xml:space="preserve"> for these reasons:</w:t>
+      </w:r>
+    </w:p>
+    <w:p>
+      <w:pPr>
+        <w:autoSpaceDE w:val="0"/>
+        <w:autoSpaceDN w:val="0"/>
+        <w:adjustRightInd w:val="0"/>
+        <w:spacing w:after="0" w:line="240" w:lineRule="auto"/>
+        <w:rPr>
+          <w:rFonts w:ascii="Segoe UI" w:eastAsia="Times New Roman" w:hAnsi="Segoe UI" w:cs="Times New Roman"/>
+          <w:kern w:val="0"/>
+          <w:sz w:val="24"/>
+          <w:szCs w:val="18"/>
+        </w:rPr>
+      </w:pPr>
+      <w:r>
+        <w:rPr>
+          <w:rFonts w:ascii="Segoe UI" w:eastAsia="Times New Roman" w:hAnsi="Segoe UI" w:cs="Times New Roman"/>
+          <w:kern w:val="0"/>
+          <w:sz w:val="24"/>
+          <w:szCs w:val="18"/>
+        </w:rPr>
+        <w:t>1. Better Business Intelligence</w:t>
+      </w:r>
+    </w:p>
+    <w:p>
+      <w:pPr>
+        <w:numPr>
+          <w:ilvl w:val="0"/>
+          <w:numId w:val="2"/>
+        </w:numPr>
+        <w:autoSpaceDE w:val="0"/>
+        <w:autoSpaceDN w:val="0"/>
+        <w:adjustRightInd w:val="0"/>
+        <w:spacing w:before="150" w:after="150" w:line="240" w:lineRule="auto"/>
+        <w:ind w:left="720" w:hanging="360"/>
+        <w:rPr>
+          <w:rFonts w:ascii="Segoe UI" w:eastAsia="Times New Roman" w:hAnsi="Segoe UI" w:cs="Times New Roman"/>
+          <w:kern w:val="0"/>
+          <w:sz w:val="18"/>
+          <w:szCs w:val="18"/>
+        </w:rPr>
+      </w:pPr>
+      <w:r>
+        <w:rPr>
+          <w:rFonts w:ascii="Segoe UI" w:eastAsia="Times New Roman" w:hAnsi="Segoe UI" w:cs="Times New Roman"/>
+          <w:kern w:val="0"/>
+          <w:sz w:val="18"/>
+          <w:szCs w:val="18"/>
+        </w:rPr>
+        <w:t xml:space="preserve">Track which projects consume the most </w:t>
+      </w:r>
+      <w:proofErr w:type="gramStart"/>
+      <w:r>
+        <w:rPr>
+          <w:rFonts w:ascii="Segoe UI" w:eastAsia="Times New Roman" w:hAnsi="Segoe UI" w:cs="Times New Roman"/>
+          <w:kern w:val="0"/>
+          <w:sz w:val="18"/>
+          <w:szCs w:val="18"/>
+        </w:rPr>
+        <w:t>resources</w:t>
+      </w:r>
+      <w:proofErr w:type="gramEnd"/>
+    </w:p>
+    <w:p>
+      <w:pPr>
+        <w:numPr>
+          <w:ilvl w:val="0"/>
+          <w:numId w:val="2"/>
+        </w:numPr>
+        <w:autoSpaceDE w:val="0"/>
+        <w:autoSpaceDN w:val="0"/>
+        <w:adjustRightInd w:val="0"/>
+        <w:spacing w:before="150" w:after="150" w:line="240" w:lineRule="auto"/>
+        <w:ind w:left="720" w:hanging="360"/>
+        <w:rPr>
+          <w:rFonts w:ascii="Segoe UI" w:eastAsia="Times New Roman" w:hAnsi="Segoe UI" w:cs="Times New Roman"/>
+          <w:kern w:val="0"/>
+          <w:sz w:val="18"/>
+          <w:szCs w:val="18"/>
+        </w:rPr>
+      </w:pPr>
+      <w:r>
+        <w:rPr>
+          <w:rFonts w:ascii="Segoe UI" w:eastAsia="Times New Roman" w:hAnsi="Segoe UI" w:cs="Times New Roman"/>
+          <w:kern w:val="0"/>
+          <w:sz w:val="18"/>
+          <w:szCs w:val="18"/>
+        </w:rPr>
+        <w:t xml:space="preserve">Identify cost patterns across similar </w:t>
+      </w:r>
+      <w:proofErr w:type="gramStart"/>
+      <w:r>
+        <w:rPr>
+          <w:rFonts w:ascii="Segoe UI" w:eastAsia="Times New Roman" w:hAnsi="Segoe UI" w:cs="Times New Roman"/>
+          <w:kern w:val="0"/>
+          <w:sz w:val="18"/>
+          <w:szCs w:val="18"/>
+        </w:rPr>
+        <w:t>projects</w:t>
+      </w:r>
+      <w:proofErr w:type="gramEnd"/>
+    </w:p>
+    <w:p>
+      <w:pPr>
+        <w:numPr>
+          <w:ilvl w:val="0"/>
+          <w:numId w:val="2"/>
+        </w:numPr>
+        <w:autoSpaceDE w:val="0"/>
+        <w:autoSpaceDN w:val="0"/>
+        <w:adjustRightInd w:val="0"/>
+        <w:spacing w:before="150" w:after="150" w:line="240" w:lineRule="auto"/>
+        <w:ind w:left="720" w:hanging="360"/>
+        <w:rPr>
+          <w:rFonts w:ascii="Segoe UI" w:eastAsia="Times New Roman" w:hAnsi="Segoe UI" w:cs="Times New Roman"/>
+          <w:kern w:val="0"/>
+          <w:sz w:val="18"/>
+          <w:szCs w:val="18"/>
+        </w:rPr>
+      </w:pPr>
+      <w:r>
+        <w:rPr>
+          <w:rFonts w:ascii="Segoe UI" w:eastAsia="Times New Roman" w:hAnsi="Segoe UI" w:cs="Times New Roman"/>
+          <w:kern w:val="0"/>
+          <w:sz w:val="18"/>
+          <w:szCs w:val="18"/>
+        </w:rPr>
+        <w:t>Better budget vs. actual reporting</w:t>
+      </w:r>
+    </w:p>
+    <w:p>
+      <w:pPr>
+        <w:numPr>
+          <w:ilvl w:val="0"/>
+          <w:numId w:val="2"/>
+        </w:numPr>
+        <w:autoSpaceDE w:val="0"/>
+        <w:autoSpaceDN w:val="0"/>
+        <w:adjustRightInd w:val="0"/>
+        <w:spacing w:before="150" w:after="150" w:line="240" w:lineRule="auto"/>
+        <w:ind w:left="720" w:hanging="360"/>
+        <w:rPr>
+          <w:rFonts w:ascii="Segoe UI" w:eastAsia="Times New Roman" w:hAnsi="Segoe UI" w:cs="Times New Roman"/>
+          <w:kern w:val="0"/>
+          <w:sz w:val="18"/>
+          <w:szCs w:val="18"/>
+        </w:rPr>
+      </w:pPr>
+      <w:r>
+        <w:rPr>
+          <w:rFonts w:ascii="Segoe UI" w:eastAsia="Times New Roman" w:hAnsi="Segoe UI" w:cs="Times New Roman"/>
+          <w:kern w:val="0"/>
+          <w:sz w:val="18"/>
+          <w:szCs w:val="18"/>
+        </w:rPr>
+        <w:t>Historical data for future project estimation</w:t>
+      </w:r>
+    </w:p>
+    <w:p>
+      <w:pPr>
+        <w:autoSpaceDE w:val="0"/>
+        <w:autoSpaceDN w:val="0"/>
+        <w:adjustRightInd w:val="0"/>
+        <w:spacing w:after="0" w:line="240" w:lineRule="auto"/>
+        <w:rPr>
+          <w:rFonts w:ascii="Segoe UI" w:eastAsia="Times New Roman" w:hAnsi="Segoe UI" w:cs="Times New Roman"/>
+          <w:kern w:val="0"/>
+          <w:sz w:val="24"/>
+          <w:szCs w:val="18"/>
+        </w:rPr>
+      </w:pPr>
+      <w:r>
+        <w:rPr>
+          <w:rFonts w:ascii="Segoe UI" w:eastAsia="Times New Roman" w:hAnsi="Segoe UI" w:cs="Times New Roman"/>
+          <w:kern w:val="0"/>
+          <w:sz w:val="24"/>
+          <w:szCs w:val="18"/>
+        </w:rPr>
+        <w:t>2. Enhanced Structure</w:t>
+      </w:r>
+    </w:p>
+    <w:p>
+      <w:pPr>
+        <w:autoSpaceDE w:val="0"/>
+        <w:autoSpaceDN w:val="0"/>
+        <w:adjustRightInd w:val="0"/>
+        <w:spacing w:after="0" w:line="240" w:lineRule="auto"/>
+        <w:rPr>
+          <w:rFonts w:ascii="Segoe UI" w:eastAsia="Times New Roman" w:hAnsi="Segoe UI" w:cs="Times New Roman"/>
+          <w:kern w:val="0"/>
+          <w:sz w:val="18"/>
+          <w:szCs w:val="18"/>
+        </w:rPr>
+      </w:pPr>
+      <w:r>
+        <w:rPr>
+          <w:rFonts w:ascii="Segoe UI" w:eastAsia="Times New Roman" w:hAnsi="Segoe UI" w:cs="Times New Roman"/>
+          <w:kern w:val="0"/>
+          <w:sz w:val="18"/>
+          <w:szCs w:val="18"/>
+        </w:rPr>
+        <w:t>You could implement a project hierarchy:</w:t>
+      </w:r>
+    </w:p>
+    <w:p>
+      <w:pPr>
+        <w:autoSpaceDE w:val="0"/>
+        <w:autoSpaceDN w:val="0"/>
+        <w:adjustRightInd w:val="0"/>
+        <w:spacing w:after="0" w:line="240" w:lineRule="auto"/>
+        <w:rPr>
+          <w:rFonts w:ascii="Cascadia Mono" w:hAnsi="Cascadia Mono" w:cs="Cascadia Mono"/>
+          <w:color w:val="000000"/>
+          <w:kern w:val="0"/>
+          <w:sz w:val="19"/>
+          <w:szCs w:val="19"/>
+          <w:highlight w:val="white"/>
+        </w:rPr>
+      </w:pPr>
+      <w:r>
+        <w:rPr>
+          <w:rFonts w:ascii="Cascadia Mono" w:hAnsi="Cascadia Mono" w:cs="Cascadia Mono"/>
+          <w:color w:val="0000FF"/>
+          <w:kern w:val="0"/>
+          <w:sz w:val="19"/>
+          <w:szCs w:val="19"/>
+          <w:highlight w:val="white"/>
+        </w:rPr>
+        <w:t>public</w:t>
+      </w:r>
+      <w:r>
+        <w:rPr>
+          <w:rFonts w:ascii="Cascadia Mono" w:hAnsi="Cascadia Mono" w:cs="Cascadia Mono"/>
+          <w:color w:val="000000"/>
+          <w:kern w:val="0"/>
+          <w:sz w:val="19"/>
+          <w:szCs w:val="19"/>
+          <w:highlight w:val="white"/>
+        </w:rPr>
+        <w:t xml:space="preserve"> </w:t>
+      </w:r>
+      <w:r>
+        <w:rPr>
+          <w:rFonts w:ascii="Cascadia Mono" w:hAnsi="Cascadia Mono" w:cs="Cascadia Mono"/>
+          <w:color w:val="0000FF"/>
+          <w:kern w:val="0"/>
+          <w:sz w:val="19"/>
+          <w:szCs w:val="19"/>
+          <w:highlight w:val="white"/>
+        </w:rPr>
+        <w:t>class</w:t>
+      </w:r>
+      <w:r>
+        <w:rPr>
+          <w:rFonts w:ascii="Cascadia Mono" w:hAnsi="Cascadia Mono" w:cs="Cascadia Mono"/>
+          <w:color w:val="000000"/>
+          <w:kern w:val="0"/>
+          <w:sz w:val="19"/>
+          <w:szCs w:val="19"/>
+          <w:highlight w:val="white"/>
+        </w:rPr>
+        <w:t xml:space="preserve"> </w:t>
+      </w:r>
+      <w:r>
+        <w:rPr>
+          <w:rFonts w:ascii="Cascadia Mono" w:hAnsi="Cascadia Mono" w:cs="Cascadia Mono"/>
+          <w:color w:val="2B91AF"/>
+          <w:kern w:val="0"/>
+          <w:sz w:val="19"/>
+          <w:szCs w:val="19"/>
+          <w:highlight w:val="white"/>
+        </w:rPr>
+        <w:t>Project</w:t>
+      </w:r>
+    </w:p>
+    <w:p>
+      <w:pPr>
+        <w:autoSpaceDE w:val="0"/>
+        <w:autoSpaceDN w:val="0"/>
+        <w:adjustRightInd w:val="0"/>
+        <w:spacing w:after="0" w:line="240" w:lineRule="auto"/>
+        <w:rPr>
+          <w:rFonts w:ascii="Cascadia Mono" w:hAnsi="Cascadia Mono" w:cs="Cascadia Mono"/>
+          <w:color w:val="000000"/>
+          <w:kern w:val="0"/>
+          <w:sz w:val="19"/>
+          <w:szCs w:val="19"/>
+          <w:highlight w:val="white"/>
+        </w:rPr>
+      </w:pPr>
+      <w:r>
+        <w:rPr>
+          <w:rFonts w:ascii="Cascadia Mono" w:hAnsi="Cascadia Mono" w:cs="Cascadia Mono"/>
+          <w:color w:val="000000"/>
+          <w:kern w:val="0"/>
+          <w:sz w:val="19"/>
+          <w:szCs w:val="19"/>
+          <w:highlight w:val="white"/>
+        </w:rPr>
+        <w:t>{</w:t>
+      </w:r>
+    </w:p>
+    <w:p>
+      <w:pPr>
+        <w:autoSpaceDE w:val="0"/>
+        <w:autoSpaceDN w:val="0"/>
+        <w:adjustRightInd w:val="0"/>
+        <w:spacing w:after="0" w:line="240" w:lineRule="auto"/>
+        <w:rPr>
+          <w:rFonts w:ascii="Cascadia Mono" w:hAnsi="Cascadia Mono" w:cs="Cascadia Mono"/>
+          <w:color w:val="000000"/>
+          <w:kern w:val="0"/>
+          <w:sz w:val="19"/>
+          <w:szCs w:val="19"/>
+          <w:highlight w:val="white"/>
+        </w:rPr>
+      </w:pPr>
+      <w:r>
+        <w:rPr>
+          <w:rFonts w:ascii="Cascadia Mono" w:hAnsi="Cascadia Mono" w:cs="Cascadia Mono"/>
+          <w:color w:val="000000"/>
+          <w:kern w:val="0"/>
+          <w:sz w:val="19"/>
+          <w:szCs w:val="19"/>
+          <w:highlight w:val="white"/>
+        </w:rPr>
+        <w:t xml:space="preserve">    </w:t>
+      </w:r>
+      <w:r>
+        <w:rPr>
+          <w:rFonts w:ascii="Cascadia Mono" w:hAnsi="Cascadia Mono" w:cs="Cascadia Mono"/>
+          <w:color w:val="0000FF"/>
+          <w:kern w:val="0"/>
+          <w:sz w:val="19"/>
+          <w:szCs w:val="19"/>
+          <w:highlight w:val="white"/>
+        </w:rPr>
+        <w:t>public</w:t>
+      </w:r>
+      <w:r>
+        <w:rPr>
+          <w:rFonts w:ascii="Cascadia Mono" w:hAnsi="Cascadia Mono" w:cs="Cascadia Mono"/>
+          <w:color w:val="000000"/>
+          <w:kern w:val="0"/>
+          <w:sz w:val="19"/>
+          <w:szCs w:val="19"/>
+          <w:highlight w:val="white"/>
+        </w:rPr>
+        <w:t xml:space="preserve"> </w:t>
+      </w:r>
+      <w:r>
+        <w:rPr>
+          <w:rFonts w:ascii="Cascadia Mono" w:hAnsi="Cascadia Mono" w:cs="Cascadia Mono"/>
+          <w:color w:val="0000FF"/>
+          <w:kern w:val="0"/>
+          <w:sz w:val="19"/>
+          <w:szCs w:val="19"/>
+          <w:highlight w:val="white"/>
+        </w:rPr>
+        <w:t>int</w:t>
+      </w:r>
+      <w:r>
+        <w:rPr>
+          <w:rFonts w:ascii="Cascadia Mono" w:hAnsi="Cascadia Mono" w:cs="Cascadia Mono"/>
+          <w:color w:val="000000"/>
+          <w:kern w:val="0"/>
+          <w:sz w:val="19"/>
+          <w:szCs w:val="19"/>
+          <w:highlight w:val="white"/>
+        </w:rPr>
+        <w:t xml:space="preserve"> </w:t>
+      </w:r>
+      <w:r>
+        <w:rPr>
+          <w:rFonts w:ascii="Cascadia Mono" w:hAnsi="Cascadia Mono" w:cs="Cascadia Mono"/>
+          <w:color w:val="2B91AF"/>
+          <w:kern w:val="0"/>
+          <w:sz w:val="19"/>
+          <w:szCs w:val="19"/>
+          <w:highlight w:val="white"/>
+        </w:rPr>
+        <w:t>Id</w:t>
+      </w:r>
+      <w:r>
+        <w:rPr>
+          <w:rFonts w:ascii="Cascadia Mono" w:hAnsi="Cascadia Mono" w:cs="Cascadia Mono"/>
+          <w:color w:val="000000"/>
+          <w:kern w:val="0"/>
+          <w:sz w:val="19"/>
+          <w:szCs w:val="19"/>
+          <w:highlight w:val="white"/>
+        </w:rPr>
+        <w:t xml:space="preserve"> </w:t>
+      </w:r>
+      <w:proofErr w:type="gramStart"/>
+      <w:r>
+        <w:rPr>
+          <w:rFonts w:ascii="Cascadia Mono" w:hAnsi="Cascadia Mono" w:cs="Cascadia Mono"/>
+          <w:color w:val="000000"/>
+          <w:kern w:val="0"/>
+          <w:sz w:val="19"/>
+          <w:szCs w:val="19"/>
+          <w:highlight w:val="white"/>
+        </w:rPr>
+        <w:t xml:space="preserve">{ </w:t>
+      </w:r>
+      <w:r>
+        <w:rPr>
+          <w:rFonts w:ascii="Cascadia Mono" w:hAnsi="Cascadia Mono" w:cs="Cascadia Mono"/>
+          <w:color w:val="0000FF"/>
+          <w:kern w:val="0"/>
+          <w:sz w:val="19"/>
+          <w:szCs w:val="19"/>
+          <w:highlight w:val="white"/>
+        </w:rPr>
+        <w:t>get</w:t>
+      </w:r>
+      <w:proofErr w:type="gramEnd"/>
+      <w:r>
+        <w:rPr>
+          <w:rFonts w:ascii="Cascadia Mono" w:hAnsi="Cascadia Mono" w:cs="Cascadia Mono"/>
+          <w:color w:val="000000"/>
+          <w:kern w:val="0"/>
+          <w:sz w:val="19"/>
+          <w:szCs w:val="19"/>
+          <w:highlight w:val="white"/>
+        </w:rPr>
+        <w:t xml:space="preserve">; </w:t>
+      </w:r>
+      <w:r>
+        <w:rPr>
+          <w:rFonts w:ascii="Cascadia Mono" w:hAnsi="Cascadia Mono" w:cs="Cascadia Mono"/>
+          <w:color w:val="0000FF"/>
+          <w:kern w:val="0"/>
+          <w:sz w:val="19"/>
+          <w:szCs w:val="19"/>
+          <w:highlight w:val="white"/>
+        </w:rPr>
+        <w:t>set</w:t>
+      </w:r>
+      <w:r>
+        <w:rPr>
+          <w:rFonts w:ascii="Cascadia Mono" w:hAnsi="Cascadia Mono" w:cs="Cascadia Mono"/>
+          <w:color w:val="000000"/>
+          <w:kern w:val="0"/>
+          <w:sz w:val="19"/>
+          <w:szCs w:val="19"/>
+          <w:highlight w:val="white"/>
+        </w:rPr>
+        <w:t>; }</w:t>
+      </w:r>
+    </w:p>
+    <w:p>
+      <w:pPr>
+        <w:autoSpaceDE w:val="0"/>
+        <w:autoSpaceDN w:val="0"/>
+        <w:adjustRightInd w:val="0"/>
+        <w:spacing w:after="0" w:line="240" w:lineRule="auto"/>
+        <w:rPr>
+          <w:rFonts w:ascii="Cascadia Mono" w:hAnsi="Cascadia Mono" w:cs="Cascadia Mono"/>
+          <w:color w:val="000000"/>
+          <w:kern w:val="0"/>
+          <w:sz w:val="19"/>
+          <w:szCs w:val="19"/>
+          <w:highlight w:val="white"/>
+        </w:rPr>
+      </w:pPr>
+      <w:r>
+        <w:rPr>
+          <w:rFonts w:ascii="Cascadia Mono" w:hAnsi="Cascadia Mono" w:cs="Cascadia Mono"/>
+          <w:color w:val="000000"/>
+          <w:kern w:val="0"/>
+          <w:sz w:val="19"/>
+          <w:szCs w:val="19"/>
+          <w:highlight w:val="white"/>
+        </w:rPr>
+        <w:t xml:space="preserve">    </w:t>
+      </w:r>
+      <w:r>
+        <w:rPr>
+          <w:rFonts w:ascii="Cascadia Mono" w:hAnsi="Cascadia Mono" w:cs="Cascadia Mono"/>
+          <w:color w:val="0000FF"/>
+          <w:kern w:val="0"/>
+          <w:sz w:val="19"/>
+          <w:szCs w:val="19"/>
+          <w:highlight w:val="white"/>
+        </w:rPr>
+        <w:t>public</w:t>
+      </w:r>
+      <w:r>
+        <w:rPr>
+          <w:rFonts w:ascii="Cascadia Mono" w:hAnsi="Cascadia Mono" w:cs="Cascadia Mono"/>
+          <w:color w:val="000000"/>
+          <w:kern w:val="0"/>
+          <w:sz w:val="19"/>
+          <w:szCs w:val="19"/>
+          <w:highlight w:val="white"/>
+        </w:rPr>
+        <w:t xml:space="preserve"> </w:t>
+      </w:r>
+      <w:r>
+        <w:rPr>
+          <w:rFonts w:ascii="Cascadia Mono" w:hAnsi="Cascadia Mono" w:cs="Cascadia Mono"/>
+          <w:color w:val="0000FF"/>
+          <w:kern w:val="0"/>
+          <w:sz w:val="19"/>
+          <w:szCs w:val="19"/>
+          <w:highlight w:val="white"/>
+        </w:rPr>
+        <w:t>string</w:t>
+      </w:r>
+      <w:r>
+        <w:rPr>
+          <w:rFonts w:ascii="Cascadia Mono" w:hAnsi="Cascadia Mono" w:cs="Cascadia Mono"/>
+          <w:color w:val="000000"/>
+          <w:kern w:val="0"/>
+          <w:sz w:val="19"/>
+          <w:szCs w:val="19"/>
+          <w:highlight w:val="white"/>
+        </w:rPr>
+        <w:t xml:space="preserve"> </w:t>
+      </w:r>
+      <w:proofErr w:type="spellStart"/>
+      <w:r>
+        <w:rPr>
+          <w:rFonts w:ascii="Cascadia Mono" w:hAnsi="Cascadia Mono" w:cs="Cascadia Mono"/>
+          <w:color w:val="2B91AF"/>
+          <w:kern w:val="0"/>
+          <w:sz w:val="19"/>
+          <w:szCs w:val="19"/>
+          <w:highlight w:val="white"/>
+        </w:rPr>
+        <w:t>ProjectCode</w:t>
+      </w:r>
+      <w:proofErr w:type="spellEnd"/>
+      <w:r>
+        <w:rPr>
+          <w:rFonts w:ascii="Cascadia Mono" w:hAnsi="Cascadia Mono" w:cs="Cascadia Mono"/>
+          <w:color w:val="000000"/>
+          <w:kern w:val="0"/>
+          <w:sz w:val="19"/>
+          <w:szCs w:val="19"/>
+          <w:highlight w:val="white"/>
+        </w:rPr>
+        <w:t xml:space="preserve"> </w:t>
+      </w:r>
+      <w:proofErr w:type="gramStart"/>
+      <w:r>
+        <w:rPr>
+          <w:rFonts w:ascii="Cascadia Mono" w:hAnsi="Cascadia Mono" w:cs="Cascadia Mono"/>
+          <w:color w:val="000000"/>
+          <w:kern w:val="0"/>
+          <w:sz w:val="19"/>
+          <w:szCs w:val="19"/>
+          <w:highlight w:val="white"/>
+        </w:rPr>
+        <w:t xml:space="preserve">{ </w:t>
+      </w:r>
+      <w:r>
+        <w:rPr>
+          <w:rFonts w:ascii="Cascadia Mono" w:hAnsi="Cascadia Mono" w:cs="Cascadia Mono"/>
+          <w:color w:val="0000FF"/>
+          <w:kern w:val="0"/>
+          <w:sz w:val="19"/>
+          <w:szCs w:val="19"/>
+          <w:highlight w:val="white"/>
+        </w:rPr>
+        <w:t>get</w:t>
+      </w:r>
+      <w:proofErr w:type="gramEnd"/>
+      <w:r>
+        <w:rPr>
+          <w:rFonts w:ascii="Cascadia Mono" w:hAnsi="Cascadia Mono" w:cs="Cascadia Mono"/>
+          <w:color w:val="000000"/>
+          <w:kern w:val="0"/>
+          <w:sz w:val="19"/>
+          <w:szCs w:val="19"/>
+          <w:highlight w:val="white"/>
+        </w:rPr>
+        <w:t xml:space="preserve">; </w:t>
+      </w:r>
+      <w:r>
+        <w:rPr>
+          <w:rFonts w:ascii="Cascadia Mono" w:hAnsi="Cascadia Mono" w:cs="Cascadia Mono"/>
+          <w:color w:val="0000FF"/>
+          <w:kern w:val="0"/>
+          <w:sz w:val="19"/>
+          <w:szCs w:val="19"/>
+          <w:highlight w:val="white"/>
+        </w:rPr>
+        <w:t>set</w:t>
+      </w:r>
+      <w:r>
+        <w:rPr>
+          <w:rFonts w:ascii="Cascadia Mono" w:hAnsi="Cascadia Mono" w:cs="Cascadia Mono"/>
+          <w:color w:val="000000"/>
+          <w:kern w:val="0"/>
+          <w:sz w:val="19"/>
+          <w:szCs w:val="19"/>
+          <w:highlight w:val="white"/>
+        </w:rPr>
+        <w:t xml:space="preserve">; } </w:t>
+      </w:r>
+      <w:r>
+        <w:rPr>
+          <w:rFonts w:ascii="Cascadia Mono" w:hAnsi="Cascadia Mono" w:cs="Cascadia Mono"/>
+          <w:color w:val="008000"/>
+          <w:kern w:val="0"/>
+          <w:sz w:val="19"/>
+          <w:szCs w:val="19"/>
+          <w:highlight w:val="white"/>
+        </w:rPr>
+        <w:t>// "ALPHA", "BETA"</w:t>
+      </w:r>
+    </w:p>
+    <w:p>
+      <w:pPr>
+        <w:autoSpaceDE w:val="0"/>
+        <w:autoSpaceDN w:val="0"/>
+        <w:adjustRightInd w:val="0"/>
+        <w:spacing w:after="0" w:line="240" w:lineRule="auto"/>
+        <w:rPr>
+          <w:rFonts w:ascii="Cascadia Mono" w:hAnsi="Cascadia Mono" w:cs="Cascadia Mono"/>
+          <w:color w:val="000000"/>
+          <w:kern w:val="0"/>
+          <w:sz w:val="19"/>
+          <w:szCs w:val="19"/>
+          <w:highlight w:val="white"/>
+        </w:rPr>
+      </w:pPr>
+      <w:r>
+        <w:rPr>
+          <w:rFonts w:ascii="Cascadia Mono" w:hAnsi="Cascadia Mono" w:cs="Cascadia Mono"/>
+          <w:color w:val="000000"/>
+          <w:kern w:val="0"/>
+          <w:sz w:val="19"/>
+          <w:szCs w:val="19"/>
+          <w:highlight w:val="white"/>
+        </w:rPr>
+        <w:t xml:space="preserve">    </w:t>
+      </w:r>
+      <w:r>
+        <w:rPr>
+          <w:rFonts w:ascii="Cascadia Mono" w:hAnsi="Cascadia Mono" w:cs="Cascadia Mono"/>
+          <w:color w:val="0000FF"/>
+          <w:kern w:val="0"/>
+          <w:sz w:val="19"/>
+          <w:szCs w:val="19"/>
+          <w:highlight w:val="white"/>
+        </w:rPr>
+        <w:t>public</w:t>
+      </w:r>
+      <w:r>
+        <w:rPr>
+          <w:rFonts w:ascii="Cascadia Mono" w:hAnsi="Cascadia Mono" w:cs="Cascadia Mono"/>
+          <w:color w:val="000000"/>
+          <w:kern w:val="0"/>
+          <w:sz w:val="19"/>
+          <w:szCs w:val="19"/>
+          <w:highlight w:val="white"/>
+        </w:rPr>
+        <w:t xml:space="preserve"> </w:t>
+      </w:r>
+      <w:r>
+        <w:rPr>
+          <w:rFonts w:ascii="Cascadia Mono" w:hAnsi="Cascadia Mono" w:cs="Cascadia Mono"/>
+          <w:color w:val="0000FF"/>
+          <w:kern w:val="0"/>
+          <w:sz w:val="19"/>
+          <w:szCs w:val="19"/>
+          <w:highlight w:val="white"/>
+        </w:rPr>
+        <w:t>string</w:t>
+      </w:r>
+      <w:r>
+        <w:rPr>
+          <w:rFonts w:ascii="Cascadia Mono" w:hAnsi="Cascadia Mono" w:cs="Cascadia Mono"/>
+          <w:color w:val="000000"/>
+          <w:kern w:val="0"/>
+          <w:sz w:val="19"/>
+          <w:szCs w:val="19"/>
+          <w:highlight w:val="white"/>
+        </w:rPr>
+        <w:t xml:space="preserve"> </w:t>
+      </w:r>
+      <w:proofErr w:type="spellStart"/>
+      <w:r>
+        <w:rPr>
+          <w:rFonts w:ascii="Cascadia Mono" w:hAnsi="Cascadia Mono" w:cs="Cascadia Mono"/>
+          <w:color w:val="2B91AF"/>
+          <w:kern w:val="0"/>
+          <w:sz w:val="19"/>
+          <w:szCs w:val="19"/>
+          <w:highlight w:val="white"/>
+        </w:rPr>
+        <w:t>ProjectName</w:t>
+      </w:r>
+      <w:proofErr w:type="spellEnd"/>
+      <w:r>
+        <w:rPr>
+          <w:rFonts w:ascii="Cascadia Mono" w:hAnsi="Cascadia Mono" w:cs="Cascadia Mono"/>
+          <w:color w:val="000000"/>
+          <w:kern w:val="0"/>
+          <w:sz w:val="19"/>
+          <w:szCs w:val="19"/>
+          <w:highlight w:val="white"/>
+        </w:rPr>
+        <w:t xml:space="preserve"> </w:t>
+      </w:r>
+      <w:proofErr w:type="gramStart"/>
+      <w:r>
+        <w:rPr>
+          <w:rFonts w:ascii="Cascadia Mono" w:hAnsi="Cascadia Mono" w:cs="Cascadia Mono"/>
+          <w:color w:val="000000"/>
+          <w:kern w:val="0"/>
+          <w:sz w:val="19"/>
+          <w:szCs w:val="19"/>
+          <w:highlight w:val="white"/>
+        </w:rPr>
+        <w:t xml:space="preserve">{ </w:t>
+      </w:r>
+      <w:r>
+        <w:rPr>
+          <w:rFonts w:ascii="Cascadia Mono" w:hAnsi="Cascadia Mono" w:cs="Cascadia Mono"/>
+          <w:color w:val="0000FF"/>
+          <w:kern w:val="0"/>
+          <w:sz w:val="19"/>
+          <w:szCs w:val="19"/>
+          <w:highlight w:val="white"/>
+        </w:rPr>
+        <w:t>get</w:t>
+      </w:r>
+      <w:proofErr w:type="gramEnd"/>
+      <w:r>
+        <w:rPr>
+          <w:rFonts w:ascii="Cascadia Mono" w:hAnsi="Cascadia Mono" w:cs="Cascadia Mono"/>
+          <w:color w:val="000000"/>
+          <w:kern w:val="0"/>
+          <w:sz w:val="19"/>
+          <w:szCs w:val="19"/>
+          <w:highlight w:val="white"/>
+        </w:rPr>
+        <w:t xml:space="preserve">; </w:t>
+      </w:r>
+      <w:r>
+        <w:rPr>
+          <w:rFonts w:ascii="Cascadia Mono" w:hAnsi="Cascadia Mono" w:cs="Cascadia Mono"/>
+          <w:color w:val="0000FF"/>
+          <w:kern w:val="0"/>
+          <w:sz w:val="19"/>
+          <w:szCs w:val="19"/>
+          <w:highlight w:val="white"/>
+        </w:rPr>
+        <w:t>set</w:t>
+      </w:r>
+      <w:r>
+        <w:rPr>
+          <w:rFonts w:ascii="Cascadia Mono" w:hAnsi="Cascadia Mono" w:cs="Cascadia Mono"/>
+          <w:color w:val="000000"/>
+          <w:kern w:val="0"/>
+          <w:sz w:val="19"/>
+          <w:szCs w:val="19"/>
+          <w:highlight w:val="white"/>
+        </w:rPr>
+        <w:t>; }</w:t>
+      </w:r>
+    </w:p>
+    <w:p>
+      <w:pPr>
+        <w:autoSpaceDE w:val="0"/>
+        <w:autoSpaceDN w:val="0"/>
+        <w:adjustRightInd w:val="0"/>
+        <w:spacing w:after="0" w:line="240" w:lineRule="auto"/>
+        <w:rPr>
+          <w:rFonts w:ascii="Cascadia Mono" w:hAnsi="Cascadia Mono" w:cs="Cascadia Mono"/>
+          <w:color w:val="000000"/>
+          <w:kern w:val="0"/>
+          <w:sz w:val="19"/>
+          <w:szCs w:val="19"/>
+          <w:highlight w:val="white"/>
+        </w:rPr>
+      </w:pPr>
+      <w:r>
+        <w:rPr>
+          <w:rFonts w:ascii="Cascadia Mono" w:hAnsi="Cascadia Mono" w:cs="Cascadia Mono"/>
+          <w:color w:val="000000"/>
+          <w:kern w:val="0"/>
+          <w:sz w:val="19"/>
+          <w:szCs w:val="19"/>
+          <w:highlight w:val="white"/>
+        </w:rPr>
+        <w:t xml:space="preserve">    </w:t>
+      </w:r>
+      <w:r>
+        <w:rPr>
+          <w:rFonts w:ascii="Cascadia Mono" w:hAnsi="Cascadia Mono" w:cs="Cascadia Mono"/>
+          <w:color w:val="0000FF"/>
+          <w:kern w:val="0"/>
+          <w:sz w:val="19"/>
+          <w:szCs w:val="19"/>
+          <w:highlight w:val="white"/>
+        </w:rPr>
+        <w:t>public</w:t>
+      </w:r>
+      <w:r>
+        <w:rPr>
+          <w:rFonts w:ascii="Cascadia Mono" w:hAnsi="Cascadia Mono" w:cs="Cascadia Mono"/>
+          <w:color w:val="000000"/>
+          <w:kern w:val="0"/>
+          <w:sz w:val="19"/>
+          <w:szCs w:val="19"/>
+          <w:highlight w:val="white"/>
+        </w:rPr>
+        <w:t xml:space="preserve"> </w:t>
+      </w:r>
+      <w:r>
+        <w:rPr>
+          <w:rFonts w:ascii="Cascadia Mono" w:hAnsi="Cascadia Mono" w:cs="Cascadia Mono"/>
+          <w:color w:val="0000FF"/>
+          <w:kern w:val="0"/>
+          <w:sz w:val="19"/>
+          <w:szCs w:val="19"/>
+          <w:highlight w:val="white"/>
+        </w:rPr>
+        <w:t>decimal</w:t>
+      </w:r>
+      <w:r>
+        <w:rPr>
+          <w:rFonts w:ascii="Cascadia Mono" w:hAnsi="Cascadia Mono" w:cs="Cascadia Mono"/>
+          <w:color w:val="000000"/>
+          <w:kern w:val="0"/>
+          <w:sz w:val="19"/>
+          <w:szCs w:val="19"/>
+          <w:highlight w:val="white"/>
+        </w:rPr>
+        <w:t xml:space="preserve"> </w:t>
+      </w:r>
+      <w:r>
+        <w:rPr>
+          <w:rFonts w:ascii="Cascadia Mono" w:hAnsi="Cascadia Mono" w:cs="Cascadia Mono"/>
+          <w:color w:val="2B91AF"/>
+          <w:kern w:val="0"/>
+          <w:sz w:val="19"/>
+          <w:szCs w:val="19"/>
+          <w:highlight w:val="white"/>
+        </w:rPr>
+        <w:t>Budget</w:t>
+      </w:r>
+      <w:r>
+        <w:rPr>
+          <w:rFonts w:ascii="Cascadia Mono" w:hAnsi="Cascadia Mono" w:cs="Cascadia Mono"/>
+          <w:color w:val="000000"/>
+          <w:kern w:val="0"/>
+          <w:sz w:val="19"/>
+          <w:szCs w:val="19"/>
+          <w:highlight w:val="white"/>
+        </w:rPr>
+        <w:t xml:space="preserve"> </w:t>
+      </w:r>
+      <w:proofErr w:type="gramStart"/>
+      <w:r>
+        <w:rPr>
+          <w:rFonts w:ascii="Cascadia Mono" w:hAnsi="Cascadia Mono" w:cs="Cascadia Mono"/>
+          <w:color w:val="000000"/>
+          <w:kern w:val="0"/>
+          <w:sz w:val="19"/>
+          <w:szCs w:val="19"/>
+          <w:highlight w:val="white"/>
+        </w:rPr>
+        <w:t xml:space="preserve">{ </w:t>
+      </w:r>
+      <w:r>
+        <w:rPr>
+          <w:rFonts w:ascii="Cascadia Mono" w:hAnsi="Cascadia Mono" w:cs="Cascadia Mono"/>
+          <w:color w:val="0000FF"/>
+          <w:kern w:val="0"/>
+          <w:sz w:val="19"/>
+          <w:szCs w:val="19"/>
+          <w:highlight w:val="white"/>
+        </w:rPr>
+        <w:t>get</w:t>
+      </w:r>
+      <w:proofErr w:type="gramEnd"/>
+      <w:r>
+        <w:rPr>
+          <w:rFonts w:ascii="Cascadia Mono" w:hAnsi="Cascadia Mono" w:cs="Cascadia Mono"/>
+          <w:color w:val="000000"/>
+          <w:kern w:val="0"/>
+          <w:sz w:val="19"/>
+          <w:szCs w:val="19"/>
+          <w:highlight w:val="white"/>
+        </w:rPr>
+        <w:t xml:space="preserve">; </w:t>
+      </w:r>
+      <w:r>
+        <w:rPr>
+          <w:rFonts w:ascii="Cascadia Mono" w:hAnsi="Cascadia Mono" w:cs="Cascadia Mono"/>
+          <w:color w:val="0000FF"/>
+          <w:kern w:val="0"/>
+          <w:sz w:val="19"/>
+          <w:szCs w:val="19"/>
+          <w:highlight w:val="white"/>
+        </w:rPr>
+        <w:t>set</w:t>
+      </w:r>
+      <w:r>
+        <w:rPr>
+          <w:rFonts w:ascii="Cascadia Mono" w:hAnsi="Cascadia Mono" w:cs="Cascadia Mono"/>
+          <w:color w:val="000000"/>
+          <w:kern w:val="0"/>
+          <w:sz w:val="19"/>
+          <w:szCs w:val="19"/>
+          <w:highlight w:val="white"/>
+        </w:rPr>
+        <w:t>; }</w:t>
+      </w:r>
+    </w:p>
+    <w:p>
+      <w:pPr>
+        <w:autoSpaceDE w:val="0"/>
+        <w:autoSpaceDN w:val="0"/>
+        <w:adjustRightInd w:val="0"/>
+        <w:spacing w:after="0" w:line="240" w:lineRule="auto"/>
+        <w:rPr>
+          <w:rFonts w:ascii="Cascadia Mono" w:hAnsi="Cascadia Mono" w:cs="Cascadia Mono"/>
+          <w:color w:val="000000"/>
+          <w:kern w:val="0"/>
+          <w:sz w:val="19"/>
+          <w:szCs w:val="19"/>
+          <w:highlight w:val="white"/>
+        </w:rPr>
+      </w:pPr>
+      <w:r>
+        <w:rPr>
+          <w:rFonts w:ascii="Cascadia Mono" w:hAnsi="Cascadia Mono" w:cs="Cascadia Mono"/>
+          <w:color w:val="000000"/>
+          <w:kern w:val="0"/>
+          <w:sz w:val="19"/>
+          <w:szCs w:val="19"/>
+          <w:highlight w:val="white"/>
+        </w:rPr>
+        <w:t xml:space="preserve">    </w:t>
+      </w:r>
+      <w:r>
+        <w:rPr>
+          <w:rFonts w:ascii="Cascadia Mono" w:hAnsi="Cascadia Mono" w:cs="Cascadia Mono"/>
+          <w:color w:val="0000FF"/>
+          <w:kern w:val="0"/>
+          <w:sz w:val="19"/>
+          <w:szCs w:val="19"/>
+          <w:highlight w:val="white"/>
+        </w:rPr>
+        <w:t>public</w:t>
+      </w:r>
+      <w:r>
+        <w:rPr>
+          <w:rFonts w:ascii="Cascadia Mono" w:hAnsi="Cascadia Mono" w:cs="Cascadia Mono"/>
+          <w:color w:val="000000"/>
+          <w:kern w:val="0"/>
+          <w:sz w:val="19"/>
+          <w:szCs w:val="19"/>
+          <w:highlight w:val="white"/>
+        </w:rPr>
+        <w:t xml:space="preserve"> </w:t>
+      </w:r>
+      <w:proofErr w:type="spellStart"/>
+      <w:r>
+        <w:rPr>
+          <w:rFonts w:ascii="Cascadia Mono" w:hAnsi="Cascadia Mono" w:cs="Cascadia Mono"/>
+          <w:color w:val="0000FF"/>
+          <w:kern w:val="0"/>
+          <w:sz w:val="19"/>
+          <w:szCs w:val="19"/>
+          <w:highlight w:val="white"/>
+        </w:rPr>
+        <w:t>DateTime</w:t>
+      </w:r>
+      <w:proofErr w:type="spellEnd"/>
+      <w:r>
+        <w:rPr>
+          <w:rFonts w:ascii="Cascadia Mono" w:hAnsi="Cascadia Mono" w:cs="Cascadia Mono"/>
+          <w:color w:val="000000"/>
+          <w:kern w:val="0"/>
+          <w:sz w:val="19"/>
+          <w:szCs w:val="19"/>
+          <w:highlight w:val="white"/>
+        </w:rPr>
+        <w:t xml:space="preserve"> </w:t>
+      </w:r>
+      <w:r>
+        <w:rPr>
+          <w:rFonts w:ascii="Cascadia Mono" w:hAnsi="Cascadia Mono" w:cs="Cascadia Mono"/>
+          <w:color w:val="2B91AF"/>
+          <w:kern w:val="0"/>
+          <w:sz w:val="19"/>
+          <w:szCs w:val="19"/>
+          <w:highlight w:val="white"/>
+        </w:rPr>
+        <w:t>StartDate</w:t>
+      </w:r>
+      <w:r>
+        <w:rPr>
+          <w:rFonts w:ascii="Cascadia Mono" w:hAnsi="Cascadia Mono" w:cs="Cascadia Mono"/>
+          <w:color w:val="000000"/>
+          <w:kern w:val="0"/>
+          <w:sz w:val="19"/>
+          <w:szCs w:val="19"/>
+          <w:highlight w:val="white"/>
+        </w:rPr>
+        <w:t xml:space="preserve"> </w:t>
+      </w:r>
+      <w:proofErr w:type="gramStart"/>
+      <w:r>
+        <w:rPr>
+          <w:rFonts w:ascii="Cascadia Mono" w:hAnsi="Cascadia Mono" w:cs="Cascadia Mono"/>
+          <w:color w:val="000000"/>
+          <w:kern w:val="0"/>
+          <w:sz w:val="19"/>
+          <w:szCs w:val="19"/>
+          <w:highlight w:val="white"/>
+        </w:rPr>
+        <w:t xml:space="preserve">{ </w:t>
+      </w:r>
+      <w:r>
+        <w:rPr>
+          <w:rFonts w:ascii="Cascadia Mono" w:hAnsi="Cascadia Mono" w:cs="Cascadia Mono"/>
+          <w:color w:val="0000FF"/>
+          <w:kern w:val="0"/>
+          <w:sz w:val="19"/>
+          <w:szCs w:val="19"/>
+          <w:highlight w:val="white"/>
+        </w:rPr>
+        <w:t>get</w:t>
+      </w:r>
+      <w:proofErr w:type="gramEnd"/>
+      <w:r>
+        <w:rPr>
+          <w:rFonts w:ascii="Cascadia Mono" w:hAnsi="Cascadia Mono" w:cs="Cascadia Mono"/>
+          <w:color w:val="000000"/>
+          <w:kern w:val="0"/>
+          <w:sz w:val="19"/>
+          <w:szCs w:val="19"/>
+          <w:highlight w:val="white"/>
+        </w:rPr>
+        <w:t xml:space="preserve">; </w:t>
+      </w:r>
+      <w:r>
+        <w:rPr>
+          <w:rFonts w:ascii="Cascadia Mono" w:hAnsi="Cascadia Mono" w:cs="Cascadia Mono"/>
+          <w:color w:val="0000FF"/>
+          <w:kern w:val="0"/>
+          <w:sz w:val="19"/>
+          <w:szCs w:val="19"/>
+          <w:highlight w:val="white"/>
+        </w:rPr>
+        <w:t>set</w:t>
+      </w:r>
+      <w:r>
+        <w:rPr>
+          <w:rFonts w:ascii="Cascadia Mono" w:hAnsi="Cascadia Mono" w:cs="Cascadia Mono"/>
+          <w:color w:val="000000"/>
+          <w:kern w:val="0"/>
+          <w:sz w:val="19"/>
+          <w:szCs w:val="19"/>
+          <w:highlight w:val="white"/>
+        </w:rPr>
+        <w:t>; }</w:t>
+      </w:r>
+    </w:p>
+    <w:p>
+      <w:pPr>
+        <w:autoSpaceDE w:val="0"/>
+        <w:autoSpaceDN w:val="0"/>
+        <w:adjustRightInd w:val="0"/>
+        <w:spacing w:after="0" w:line="240" w:lineRule="auto"/>
+        <w:rPr>
+          <w:rFonts w:ascii="Cascadia Mono" w:hAnsi="Cascadia Mono" w:cs="Cascadia Mono"/>
+          <w:color w:val="000000"/>
+          <w:kern w:val="0"/>
+          <w:sz w:val="19"/>
+          <w:szCs w:val="19"/>
+          <w:highlight w:val="white"/>
+        </w:rPr>
+      </w:pPr>
+      <w:r>
+        <w:rPr>
+          <w:rFonts w:ascii="Cascadia Mono" w:hAnsi="Cascadia Mono" w:cs="Cascadia Mono"/>
+          <w:color w:val="000000"/>
+          <w:kern w:val="0"/>
+          <w:sz w:val="19"/>
+          <w:szCs w:val="19"/>
+          <w:highlight w:val="white"/>
+        </w:rPr>
+        <w:t xml:space="preserve">    </w:t>
+      </w:r>
+      <w:r>
+        <w:rPr>
+          <w:rFonts w:ascii="Cascadia Mono" w:hAnsi="Cascadia Mono" w:cs="Cascadia Mono"/>
+          <w:color w:val="0000FF"/>
+          <w:kern w:val="0"/>
+          <w:sz w:val="19"/>
+          <w:szCs w:val="19"/>
+          <w:highlight w:val="white"/>
+        </w:rPr>
+        <w:t>public</w:t>
+      </w:r>
+      <w:r>
+        <w:rPr>
+          <w:rFonts w:ascii="Cascadia Mono" w:hAnsi="Cascadia Mono" w:cs="Cascadia Mono"/>
+          <w:color w:val="000000"/>
+          <w:kern w:val="0"/>
+          <w:sz w:val="19"/>
+          <w:szCs w:val="19"/>
+          <w:highlight w:val="white"/>
+        </w:rPr>
+        <w:t xml:space="preserve"> </w:t>
+      </w:r>
+      <w:proofErr w:type="spellStart"/>
+      <w:r>
+        <w:rPr>
+          <w:rFonts w:ascii="Cascadia Mono" w:hAnsi="Cascadia Mono" w:cs="Cascadia Mono"/>
+          <w:color w:val="0000FF"/>
+          <w:kern w:val="0"/>
+          <w:sz w:val="19"/>
+          <w:szCs w:val="19"/>
+          <w:highlight w:val="white"/>
+        </w:rPr>
+        <w:t>DateTime</w:t>
+      </w:r>
+      <w:proofErr w:type="spellEnd"/>
+      <w:r>
+        <w:rPr>
+          <w:rFonts w:ascii="Cascadia Mono" w:hAnsi="Cascadia Mono" w:cs="Cascadia Mono"/>
+          <w:color w:val="000000"/>
+          <w:kern w:val="0"/>
+          <w:sz w:val="19"/>
+          <w:szCs w:val="19"/>
+          <w:highlight w:val="white"/>
+        </w:rPr>
+        <w:t xml:space="preserve">? </w:t>
+      </w:r>
+      <w:proofErr w:type="spellStart"/>
+      <w:r>
+        <w:rPr>
+          <w:rFonts w:ascii="Cascadia Mono" w:hAnsi="Cascadia Mono" w:cs="Cascadia Mono"/>
+          <w:color w:val="2B91AF"/>
+          <w:kern w:val="0"/>
+          <w:sz w:val="19"/>
+          <w:szCs w:val="19"/>
+          <w:highlight w:val="white"/>
+        </w:rPr>
+        <w:t>EndDate</w:t>
+      </w:r>
+      <w:proofErr w:type="spellEnd"/>
+      <w:r>
+        <w:rPr>
+          <w:rFonts w:ascii="Cascadia Mono" w:hAnsi="Cascadia Mono" w:cs="Cascadia Mono"/>
+          <w:color w:val="000000"/>
+          <w:kern w:val="0"/>
+          <w:sz w:val="19"/>
+          <w:szCs w:val="19"/>
+          <w:highlight w:val="white"/>
+        </w:rPr>
+        <w:t xml:space="preserve"> </w:t>
+      </w:r>
+      <w:proofErr w:type="gramStart"/>
+      <w:r>
+        <w:rPr>
+          <w:rFonts w:ascii="Cascadia Mono" w:hAnsi="Cascadia Mono" w:cs="Cascadia Mono"/>
+          <w:color w:val="000000"/>
+          <w:kern w:val="0"/>
+          <w:sz w:val="19"/>
+          <w:szCs w:val="19"/>
+          <w:highlight w:val="white"/>
+        </w:rPr>
+        <w:t xml:space="preserve">{ </w:t>
+      </w:r>
+      <w:r>
+        <w:rPr>
+          <w:rFonts w:ascii="Cascadia Mono" w:hAnsi="Cascadia Mono" w:cs="Cascadia Mono"/>
+          <w:color w:val="0000FF"/>
+          <w:kern w:val="0"/>
+          <w:sz w:val="19"/>
+          <w:szCs w:val="19"/>
+          <w:highlight w:val="white"/>
+        </w:rPr>
+        <w:t>get</w:t>
+      </w:r>
+      <w:proofErr w:type="gramEnd"/>
+      <w:r>
+        <w:rPr>
+          <w:rFonts w:ascii="Cascadia Mono" w:hAnsi="Cascadia Mono" w:cs="Cascadia Mono"/>
+          <w:color w:val="000000"/>
+          <w:kern w:val="0"/>
+          <w:sz w:val="19"/>
+          <w:szCs w:val="19"/>
+          <w:highlight w:val="white"/>
+        </w:rPr>
+        <w:t xml:space="preserve">; </w:t>
+      </w:r>
+      <w:r>
+        <w:rPr>
+          <w:rFonts w:ascii="Cascadia Mono" w:hAnsi="Cascadia Mono" w:cs="Cascadia Mono"/>
+          <w:color w:val="0000FF"/>
+          <w:kern w:val="0"/>
+          <w:sz w:val="19"/>
+          <w:szCs w:val="19"/>
+          <w:highlight w:val="white"/>
+        </w:rPr>
+        <w:t>set</w:t>
+      </w:r>
+      <w:r>
+        <w:rPr>
+          <w:rFonts w:ascii="Cascadia Mono" w:hAnsi="Cascadia Mono" w:cs="Cascadia Mono"/>
+          <w:color w:val="000000"/>
+          <w:kern w:val="0"/>
+          <w:sz w:val="19"/>
+          <w:szCs w:val="19"/>
+          <w:highlight w:val="white"/>
+        </w:rPr>
+        <w:t>; }</w:t>
+      </w:r>
+    </w:p>
+    <w:p>
+      <w:pPr>
+        <w:autoSpaceDE w:val="0"/>
+        <w:autoSpaceDN w:val="0"/>
+        <w:adjustRightInd w:val="0"/>
+        <w:spacing w:after="0" w:line="240" w:lineRule="auto"/>
+        <w:rPr>
+          <w:rFonts w:ascii="Cascadia Mono" w:hAnsi="Cascadia Mono" w:cs="Cascadia Mono"/>
+          <w:color w:val="000000"/>
+          <w:kern w:val="0"/>
+          <w:sz w:val="19"/>
+          <w:szCs w:val="19"/>
+          <w:highlight w:val="white"/>
+        </w:rPr>
+      </w:pPr>
+      <w:r>
+        <w:rPr>
+          <w:rFonts w:ascii="Cascadia Mono" w:hAnsi="Cascadia Mono" w:cs="Cascadia Mono"/>
+          <w:color w:val="000000"/>
+          <w:kern w:val="0"/>
+          <w:sz w:val="19"/>
+          <w:szCs w:val="19"/>
+          <w:highlight w:val="white"/>
+        </w:rPr>
+        <w:t xml:space="preserve">    </w:t>
+      </w:r>
+      <w:r>
+        <w:rPr>
+          <w:rFonts w:ascii="Cascadia Mono" w:hAnsi="Cascadia Mono" w:cs="Cascadia Mono"/>
+          <w:color w:val="0000FF"/>
+          <w:kern w:val="0"/>
+          <w:sz w:val="19"/>
+          <w:szCs w:val="19"/>
+          <w:highlight w:val="white"/>
+        </w:rPr>
+        <w:t>public</w:t>
+      </w:r>
+      <w:r>
+        <w:rPr>
+          <w:rFonts w:ascii="Cascadia Mono" w:hAnsi="Cascadia Mono" w:cs="Cascadia Mono"/>
+          <w:color w:val="000000"/>
+          <w:kern w:val="0"/>
+          <w:sz w:val="19"/>
+          <w:szCs w:val="19"/>
+          <w:highlight w:val="white"/>
+        </w:rPr>
+        <w:t xml:space="preserve"> </w:t>
+      </w:r>
+      <w:r>
+        <w:rPr>
+          <w:rFonts w:ascii="Cascadia Mono" w:hAnsi="Cascadia Mono" w:cs="Cascadia Mono"/>
+          <w:color w:val="0000FF"/>
+          <w:kern w:val="0"/>
+          <w:sz w:val="19"/>
+          <w:szCs w:val="19"/>
+          <w:highlight w:val="white"/>
+        </w:rPr>
+        <w:t>bool</w:t>
+      </w:r>
+      <w:r>
+        <w:rPr>
+          <w:rFonts w:ascii="Cascadia Mono" w:hAnsi="Cascadia Mono" w:cs="Cascadia Mono"/>
+          <w:color w:val="000000"/>
+          <w:kern w:val="0"/>
+          <w:sz w:val="19"/>
+          <w:szCs w:val="19"/>
+          <w:highlight w:val="white"/>
+        </w:rPr>
+        <w:t xml:space="preserve"> </w:t>
+      </w:r>
+      <w:proofErr w:type="spellStart"/>
+      <w:r>
+        <w:rPr>
+          <w:rFonts w:ascii="Cascadia Mono" w:hAnsi="Cascadia Mono" w:cs="Cascadia Mono"/>
+          <w:color w:val="2B91AF"/>
+          <w:kern w:val="0"/>
+          <w:sz w:val="19"/>
+          <w:szCs w:val="19"/>
+          <w:highlight w:val="white"/>
+        </w:rPr>
+        <w:t>IsActive</w:t>
+      </w:r>
+      <w:proofErr w:type="spellEnd"/>
+      <w:r>
+        <w:rPr>
+          <w:rFonts w:ascii="Cascadia Mono" w:hAnsi="Cascadia Mono" w:cs="Cascadia Mono"/>
+          <w:color w:val="000000"/>
+          <w:kern w:val="0"/>
+          <w:sz w:val="19"/>
+          <w:szCs w:val="19"/>
+          <w:highlight w:val="white"/>
+        </w:rPr>
+        <w:t xml:space="preserve"> </w:t>
+      </w:r>
+      <w:proofErr w:type="gramStart"/>
+      <w:r>
+        <w:rPr>
+          <w:rFonts w:ascii="Cascadia Mono" w:hAnsi="Cascadia Mono" w:cs="Cascadia Mono"/>
+          <w:color w:val="000000"/>
+          <w:kern w:val="0"/>
+          <w:sz w:val="19"/>
+          <w:szCs w:val="19"/>
+          <w:highlight w:val="white"/>
+        </w:rPr>
+        <w:t xml:space="preserve">{ </w:t>
+      </w:r>
+      <w:r>
+        <w:rPr>
+          <w:rFonts w:ascii="Cascadia Mono" w:hAnsi="Cascadia Mono" w:cs="Cascadia Mono"/>
+          <w:color w:val="0000FF"/>
+          <w:kern w:val="0"/>
+          <w:sz w:val="19"/>
+          <w:szCs w:val="19"/>
+          <w:highlight w:val="white"/>
+        </w:rPr>
+        <w:t>get</w:t>
+      </w:r>
+      <w:proofErr w:type="gramEnd"/>
+      <w:r>
+        <w:rPr>
+          <w:rFonts w:ascii="Cascadia Mono" w:hAnsi="Cascadia Mono" w:cs="Cascadia Mono"/>
+          <w:color w:val="000000"/>
+          <w:kern w:val="0"/>
+          <w:sz w:val="19"/>
+          <w:szCs w:val="19"/>
+          <w:highlight w:val="white"/>
+        </w:rPr>
+        <w:t xml:space="preserve">; </w:t>
+      </w:r>
+      <w:r>
+        <w:rPr>
+          <w:rFonts w:ascii="Cascadia Mono" w:hAnsi="Cascadia Mono" w:cs="Cascadia Mono"/>
+          <w:color w:val="0000FF"/>
+          <w:kern w:val="0"/>
+          <w:sz w:val="19"/>
+          <w:szCs w:val="19"/>
+          <w:highlight w:val="white"/>
+        </w:rPr>
+        <w:t>set</w:t>
+      </w:r>
+      <w:r>
+        <w:rPr>
+          <w:rFonts w:ascii="Cascadia Mono" w:hAnsi="Cascadia Mono" w:cs="Cascadia Mono"/>
+          <w:color w:val="000000"/>
+          <w:kern w:val="0"/>
+          <w:sz w:val="19"/>
+          <w:szCs w:val="19"/>
+          <w:highlight w:val="white"/>
+        </w:rPr>
+        <w:t>; }</w:t>
+      </w:r>
+    </w:p>
+    <w:p>
+      <w:pPr>
+        <w:autoSpaceDE w:val="0"/>
+        <w:autoSpaceDN w:val="0"/>
+        <w:adjustRightInd w:val="0"/>
+        <w:spacing w:after="0" w:line="240" w:lineRule="auto"/>
+        <w:rPr>
+          <w:rFonts w:ascii="Cascadia Mono" w:hAnsi="Cascadia Mono" w:cs="Cascadia Mono"/>
+          <w:color w:val="000000"/>
+          <w:kern w:val="0"/>
+          <w:sz w:val="19"/>
+          <w:szCs w:val="19"/>
+          <w:highlight w:val="white"/>
+        </w:rPr>
+      </w:pPr>
+      <w:r>
+        <w:rPr>
+          <w:rFonts w:ascii="Cascadia Mono" w:hAnsi="Cascadia Mono" w:cs="Cascadia Mono"/>
+          <w:color w:val="000000"/>
+          <w:kern w:val="0"/>
+          <w:sz w:val="19"/>
+          <w:szCs w:val="19"/>
+          <w:highlight w:val="white"/>
+        </w:rPr>
+        <w:t>}</w:t>
+      </w:r>
+    </w:p>
+    <w:p>
+      <w:pPr>
+        <w:autoSpaceDE w:val="0"/>
+        <w:autoSpaceDN w:val="0"/>
+        <w:adjustRightInd w:val="0"/>
+        <w:spacing w:after="0" w:line="240" w:lineRule="auto"/>
+        <w:rPr>
+          <w:rFonts w:ascii="Cascadia Mono" w:hAnsi="Cascadia Mono" w:cs="Cascadia Mono"/>
+          <w:color w:val="000000"/>
+          <w:kern w:val="0"/>
+          <w:sz w:val="19"/>
+          <w:szCs w:val="19"/>
+          <w:highlight w:val="white"/>
+        </w:rPr>
+      </w:pPr>
+    </w:p>
+    <w:p>
+      <w:pPr>
+        <w:autoSpaceDE w:val="0"/>
+        <w:autoSpaceDN w:val="0"/>
+        <w:adjustRightInd w:val="0"/>
+        <w:spacing w:after="0" w:line="240" w:lineRule="auto"/>
+        <w:rPr>
+          <w:rFonts w:ascii="Cascadia Mono" w:hAnsi="Cascadia Mono" w:cs="Cascadia Mono"/>
+          <w:color w:val="000000"/>
+          <w:kern w:val="0"/>
+          <w:sz w:val="19"/>
+          <w:szCs w:val="19"/>
+          <w:highlight w:val="white"/>
+        </w:rPr>
+      </w:pPr>
+      <w:r>
+        <w:rPr>
+          <w:rFonts w:ascii="Cascadia Mono" w:hAnsi="Cascadia Mono" w:cs="Cascadia Mono"/>
+          <w:color w:val="008000"/>
+          <w:kern w:val="0"/>
+          <w:sz w:val="19"/>
+          <w:szCs w:val="19"/>
+          <w:highlight w:val="white"/>
+        </w:rPr>
+        <w:t>// Items would have:</w:t>
+      </w:r>
+    </w:p>
+    <w:p>
+      <w:pPr>
+        <w:autoSpaceDE w:val="0"/>
+        <w:autoSpaceDN w:val="0"/>
+        <w:adjustRightInd w:val="0"/>
+        <w:spacing w:after="0" w:line="240" w:lineRule="auto"/>
+        <w:rPr>
+          <w:rFonts w:ascii="Cascadia Mono" w:hAnsi="Cascadia Mono" w:cs="Cascadia Mono"/>
+          <w:color w:val="000000"/>
+          <w:kern w:val="0"/>
+          <w:sz w:val="19"/>
+          <w:szCs w:val="19"/>
+          <w:highlight w:val="white"/>
+        </w:rPr>
+      </w:pPr>
+      <w:r>
+        <w:rPr>
+          <w:rFonts w:ascii="Cascadia Mono" w:hAnsi="Cascadia Mono" w:cs="Cascadia Mono"/>
+          <w:color w:val="0000FF"/>
+          <w:kern w:val="0"/>
+          <w:sz w:val="19"/>
+          <w:szCs w:val="19"/>
+          <w:highlight w:val="white"/>
+        </w:rPr>
+        <w:t>public</w:t>
+      </w:r>
+      <w:r>
+        <w:rPr>
+          <w:rFonts w:ascii="Cascadia Mono" w:hAnsi="Cascadia Mono" w:cs="Cascadia Mono"/>
+          <w:color w:val="000000"/>
+          <w:kern w:val="0"/>
+          <w:sz w:val="19"/>
+          <w:szCs w:val="19"/>
+          <w:highlight w:val="white"/>
+        </w:rPr>
+        <w:t xml:space="preserve"> string? </w:t>
+      </w:r>
+      <w:proofErr w:type="spellStart"/>
+      <w:r>
+        <w:rPr>
+          <w:rFonts w:ascii="Cascadia Mono" w:hAnsi="Cascadia Mono" w:cs="Cascadia Mono"/>
+          <w:color w:val="000000"/>
+          <w:kern w:val="0"/>
+          <w:sz w:val="19"/>
+          <w:szCs w:val="19"/>
+          <w:highlight w:val="white"/>
+        </w:rPr>
+        <w:t>ProjectCode</w:t>
+      </w:r>
+      <w:proofErr w:type="spellEnd"/>
+      <w:r>
+        <w:rPr>
+          <w:rFonts w:ascii="Cascadia Mono" w:hAnsi="Cascadia Mono" w:cs="Cascadia Mono"/>
+          <w:color w:val="000000"/>
+          <w:kern w:val="0"/>
+          <w:sz w:val="19"/>
+          <w:szCs w:val="19"/>
+          <w:highlight w:val="white"/>
+        </w:rPr>
+        <w:t xml:space="preserve"> </w:t>
+      </w:r>
+      <w:proofErr w:type="gramStart"/>
+      <w:r>
+        <w:rPr>
+          <w:rFonts w:ascii="Cascadia Mono" w:hAnsi="Cascadia Mono" w:cs="Cascadia Mono"/>
+          <w:color w:val="000000"/>
+          <w:kern w:val="0"/>
+          <w:sz w:val="19"/>
+          <w:szCs w:val="19"/>
+          <w:highlight w:val="white"/>
+        </w:rPr>
+        <w:t>{ get</w:t>
+      </w:r>
+      <w:proofErr w:type="gramEnd"/>
+      <w:r>
+        <w:rPr>
+          <w:rFonts w:ascii="Cascadia Mono" w:hAnsi="Cascadia Mono" w:cs="Cascadia Mono"/>
+          <w:color w:val="000000"/>
+          <w:kern w:val="0"/>
+          <w:sz w:val="19"/>
+          <w:szCs w:val="19"/>
+          <w:highlight w:val="white"/>
+        </w:rPr>
+        <w:t xml:space="preserve">; set; } </w:t>
+      </w:r>
+      <w:r>
+        <w:rPr>
+          <w:rFonts w:ascii="Cascadia Mono" w:hAnsi="Cascadia Mono" w:cs="Cascadia Mono"/>
+          <w:color w:val="008000"/>
+          <w:kern w:val="0"/>
+          <w:sz w:val="19"/>
+          <w:szCs w:val="19"/>
+          <w:highlight w:val="white"/>
+        </w:rPr>
+        <w:t>// Links to Project</w:t>
+      </w:r>
+    </w:p>
+    <w:p>
+      <w:pPr>
+        <w:autoSpaceDE w:val="0"/>
+        <w:autoSpaceDN w:val="0"/>
+        <w:adjustRightInd w:val="0"/>
+        <w:spacing w:after="0" w:line="240" w:lineRule="auto"/>
+        <w:rPr>
+          <w:rFonts w:ascii="Segoe UI" w:eastAsia="Times New Roman" w:hAnsi="Segoe UI" w:cs="Times New Roman"/>
+          <w:kern w:val="0"/>
+          <w:sz w:val="18"/>
+          <w:szCs w:val="18"/>
+        </w:rPr>
+      </w:pPr>
+      <w:r>
+        <w:rPr>
+          <w:rFonts w:ascii="Cascadia Mono" w:hAnsi="Cascadia Mono" w:cs="Cascadia Mono"/>
+          <w:color w:val="000000"/>
+          <w:kern w:val="0"/>
+          <w:sz w:val="19"/>
+          <w:szCs w:val="19"/>
+          <w:highlight w:val="white"/>
+        </w:rPr>
+        <w:t xml:space="preserve">public int? </w:t>
+      </w:r>
+      <w:proofErr w:type="spellStart"/>
+      <w:r>
+        <w:rPr>
+          <w:rFonts w:ascii="Cascadia Mono" w:hAnsi="Cascadia Mono" w:cs="Cascadia Mono"/>
+          <w:color w:val="000000"/>
+          <w:kern w:val="0"/>
+          <w:sz w:val="19"/>
+          <w:szCs w:val="19"/>
+          <w:highlight w:val="white"/>
+        </w:rPr>
+        <w:t>ProjectId</w:t>
+      </w:r>
+      <w:proofErr w:type="spellEnd"/>
+      <w:r>
+        <w:rPr>
+          <w:rFonts w:ascii="Cascadia Mono" w:hAnsi="Cascadia Mono" w:cs="Cascadia Mono"/>
+          <w:color w:val="000000"/>
+          <w:kern w:val="0"/>
+          <w:sz w:val="19"/>
+          <w:szCs w:val="19"/>
+          <w:highlight w:val="white"/>
+        </w:rPr>
+        <w:t xml:space="preserve"> </w:t>
+      </w:r>
+      <w:proofErr w:type="gramStart"/>
+      <w:r>
+        <w:rPr>
+          <w:rFonts w:ascii="Cascadia Mono" w:hAnsi="Cascadia Mono" w:cs="Cascadia Mono"/>
+          <w:color w:val="000000"/>
+          <w:kern w:val="0"/>
+          <w:sz w:val="19"/>
+          <w:szCs w:val="19"/>
+          <w:highlight w:val="white"/>
+        </w:rPr>
+        <w:t>{ get</w:t>
+      </w:r>
+      <w:proofErr w:type="gramEnd"/>
+      <w:r>
+        <w:rPr>
+          <w:rFonts w:ascii="Cascadia Mono" w:hAnsi="Cascadia Mono" w:cs="Cascadia Mono"/>
+          <w:color w:val="000000"/>
+          <w:kern w:val="0"/>
+          <w:sz w:val="19"/>
+          <w:szCs w:val="19"/>
+          <w:highlight w:val="white"/>
+        </w:rPr>
+        <w:t xml:space="preserve">; set; }      </w:t>
+      </w:r>
+      <w:r>
+        <w:rPr>
+          <w:rFonts w:ascii="Cascadia Mono" w:hAnsi="Cascadia Mono" w:cs="Cascadia Mono"/>
+          <w:color w:val="008000"/>
+          <w:kern w:val="0"/>
+          <w:sz w:val="19"/>
+          <w:szCs w:val="19"/>
+          <w:highlight w:val="white"/>
+        </w:rPr>
+        <w:t>// Optional FK to Project entity</w:t>
+      </w:r>
+    </w:p>
+    <w:p/>
+    <w:p>
+      <w:pPr>
+        <w:autoSpaceDE w:val="0"/>
+        <w:autoSpaceDN w:val="0"/>
+        <w:adjustRightInd w:val="0"/>
+        <w:spacing w:after="0" w:line="240" w:lineRule="auto"/>
+        <w:rPr>
+          <w:rFonts w:ascii="Segoe UI" w:eastAsia="Times New Roman" w:hAnsi="Segoe UI" w:cs="Segoe UI"/>
+          <w:kern w:val="0"/>
+          <w:sz w:val="24"/>
+          <w:szCs w:val="24"/>
+        </w:rPr>
+      </w:pPr>
+      <w:r>
+        <w:rPr>
+          <w:rFonts w:ascii="Segoe UI" w:eastAsia="Times New Roman" w:hAnsi="Segoe UI" w:cs="Segoe UI"/>
+          <w:kern w:val="0"/>
+          <w:sz w:val="24"/>
+          <w:szCs w:val="24"/>
+        </w:rPr>
+        <w:t>3. Item Naming Convention</w:t>
+      </w:r>
+    </w:p>
+    <w:p>
+      <w:pPr>
+        <w:autoSpaceDE w:val="0"/>
+        <w:autoSpaceDN w:val="0"/>
+        <w:adjustRightInd w:val="0"/>
+        <w:spacing w:after="0" w:line="240" w:lineRule="auto"/>
+        <w:rPr>
+          <w:rFonts w:ascii="Cascadia Mono" w:hAnsi="Cascadia Mono" w:cs="Cascadia Mono"/>
+          <w:color w:val="000000"/>
+          <w:kern w:val="0"/>
+          <w:sz w:val="19"/>
+          <w:szCs w:val="19"/>
+          <w:highlight w:val="white"/>
+        </w:rPr>
+      </w:pPr>
+      <w:r>
+        <w:rPr>
+          <w:rFonts w:ascii="Cascadia Mono" w:hAnsi="Cascadia Mono" w:cs="Cascadia Mono"/>
+          <w:color w:val="000000"/>
+          <w:kern w:val="0"/>
+          <w:sz w:val="19"/>
+          <w:szCs w:val="19"/>
+          <w:highlight w:val="white"/>
+        </w:rPr>
+        <w:t>{PROJECT-CODE}-{CATEGORY}-{DESCRIPTION}</w:t>
+      </w:r>
+    </w:p>
+    <w:p>
+      <w:pPr>
+        <w:autoSpaceDE w:val="0"/>
+        <w:autoSpaceDN w:val="0"/>
+        <w:adjustRightInd w:val="0"/>
+        <w:spacing w:after="0" w:line="240" w:lineRule="auto"/>
+        <w:rPr>
+          <w:rFonts w:ascii="Cascadia Mono" w:hAnsi="Cascadia Mono" w:cs="Cascadia Mono"/>
+          <w:color w:val="000000"/>
+          <w:kern w:val="0"/>
+          <w:sz w:val="19"/>
+          <w:szCs w:val="19"/>
+          <w:highlight w:val="white"/>
+        </w:rPr>
+      </w:pPr>
+      <w:r>
+        <w:rPr>
+          <w:rFonts w:ascii="Cascadia Mono" w:hAnsi="Cascadia Mono" w:cs="Cascadia Mono"/>
+          <w:color w:val="000000"/>
+          <w:kern w:val="0"/>
+          <w:sz w:val="19"/>
+          <w:szCs w:val="19"/>
+          <w:highlight w:val="white"/>
+        </w:rPr>
+        <w:t>ALPHA-TRAVEL-FLIGHTS</w:t>
+      </w:r>
+    </w:p>
+    <w:p>
+      <w:pPr>
+        <w:autoSpaceDE w:val="0"/>
+        <w:autoSpaceDN w:val="0"/>
+        <w:adjustRightInd w:val="0"/>
+        <w:spacing w:after="0" w:line="240" w:lineRule="auto"/>
+        <w:rPr>
+          <w:rFonts w:ascii="Cascadia Mono" w:hAnsi="Cascadia Mono" w:cs="Cascadia Mono"/>
+          <w:color w:val="000000"/>
+          <w:kern w:val="0"/>
+          <w:sz w:val="19"/>
+          <w:szCs w:val="19"/>
+          <w:highlight w:val="white"/>
+        </w:rPr>
+      </w:pPr>
+      <w:r>
+        <w:rPr>
+          <w:rFonts w:ascii="Cascadia Mono" w:hAnsi="Cascadia Mono" w:cs="Cascadia Mono"/>
+          <w:color w:val="000000"/>
+          <w:kern w:val="0"/>
+          <w:sz w:val="19"/>
+          <w:szCs w:val="19"/>
+          <w:highlight w:val="white"/>
+        </w:rPr>
+        <w:t>ALPHA-CONSULT-ENGINEERING</w:t>
+      </w:r>
+    </w:p>
+    <w:p>
+      <w:pPr>
+        <w:autoSpaceDE w:val="0"/>
+        <w:autoSpaceDN w:val="0"/>
+        <w:adjustRightInd w:val="0"/>
+        <w:spacing w:after="0" w:line="240" w:lineRule="auto"/>
+        <w:rPr>
+          <w:rFonts w:ascii="Cascadia Mono" w:hAnsi="Cascadia Mono" w:cs="Cascadia Mono"/>
+          <w:color w:val="000000"/>
+          <w:kern w:val="0"/>
+          <w:sz w:val="19"/>
+          <w:szCs w:val="19"/>
+          <w:highlight w:val="white"/>
+        </w:rPr>
+      </w:pPr>
+      <w:r>
+        <w:rPr>
+          <w:rFonts w:ascii="Cascadia Mono" w:hAnsi="Cascadia Mono" w:cs="Cascadia Mono"/>
+          <w:color w:val="000000"/>
+          <w:kern w:val="0"/>
+          <w:sz w:val="19"/>
+          <w:szCs w:val="19"/>
+          <w:highlight w:val="white"/>
+        </w:rPr>
+        <w:t>BETA-TESTING-EQUIPMENT</w:t>
+      </w:r>
+    </w:p>
+    <w:p>
+      <w:pPr>
+        <w:rPr>
+          <w:rFonts w:ascii="Cascadia Mono" w:hAnsi="Cascadia Mono" w:cs="Cascadia Mono"/>
+          <w:color w:val="000000"/>
+          <w:kern w:val="0"/>
+          <w:sz w:val="19"/>
+          <w:szCs w:val="19"/>
+        </w:rPr>
+      </w:pPr>
+      <w:r>
+        <w:rPr>
+          <w:rFonts w:ascii="Cascadia Mono" w:hAnsi="Cascadia Mono" w:cs="Cascadia Mono"/>
+          <w:color w:val="000000"/>
+          <w:kern w:val="0"/>
+          <w:sz w:val="19"/>
+          <w:szCs w:val="19"/>
+          <w:highlight w:val="white"/>
+        </w:rPr>
+        <w:t>BETA-R&amp;D-MATERIALS</w:t>
+      </w:r>
+    </w:p>
+    <w:p>
+      <w:pPr>
+        <w:autoSpaceDE w:val="0"/>
+        <w:autoSpaceDN w:val="0"/>
+        <w:adjustRightInd w:val="0"/>
+        <w:spacing w:after="0" w:line="240" w:lineRule="auto"/>
+        <w:rPr>
+          <w:rFonts w:ascii="Segoe UI" w:eastAsia="Times New Roman" w:hAnsi="Segoe UI" w:cs="Segoe UI"/>
+          <w:color w:val="FAFAFA"/>
+          <w:kern w:val="0"/>
+          <w:sz w:val="24"/>
+          <w:szCs w:val="24"/>
+        </w:rPr>
+      </w:pPr>
+      <w:r>
+        <w:rPr>
+          <w:rFonts w:ascii="Segoe UI" w:eastAsia="Times New Roman" w:hAnsi="Segoe UI" w:cs="Segoe UI"/>
+          <w:color w:val="FAFAFA"/>
+          <w:kern w:val="0"/>
+          <w:sz w:val="24"/>
+          <w:szCs w:val="24"/>
+        </w:rPr>
+        <w:t>4. Flexible Categories</w:t>
+      </w:r>
+    </w:p>
+    <w:p>
+      <w:pPr>
+        <w:autoSpaceDE w:val="0"/>
+        <w:autoSpaceDN w:val="0"/>
+        <w:adjustRightInd w:val="0"/>
+        <w:spacing w:after="0" w:line="240" w:lineRule="auto"/>
+        <w:rPr>
+          <w:rFonts w:ascii="Segoe UI" w:eastAsia="Times New Roman" w:hAnsi="Segoe UI" w:cs="Times New Roman"/>
+          <w:kern w:val="0"/>
+          <w:sz w:val="18"/>
+          <w:szCs w:val="18"/>
+        </w:rPr>
+      </w:pPr>
+      <w:r>
+        <w:rPr>
+          <w:rFonts w:ascii="Segoe UI" w:eastAsia="Times New Roman" w:hAnsi="Segoe UI" w:cs="Times New Roman"/>
+          <w:kern w:val="0"/>
+          <w:sz w:val="18"/>
+          <w:szCs w:val="18"/>
+        </w:rPr>
+        <w:lastRenderedPageBreak/>
+        <w:t xml:space="preserve">The new </w:t>
+      </w:r>
+      <w:proofErr w:type="spellStart"/>
+      <w:r>
+        <w:rPr>
+          <w:rFonts w:ascii="Segoe UI" w:eastAsia="Times New Roman" w:hAnsi="Segoe UI" w:cs="Times New Roman"/>
+          <w:kern w:val="0"/>
+          <w:sz w:val="18"/>
+          <w:szCs w:val="18"/>
+        </w:rPr>
+        <w:t>ItemTypes</w:t>
+      </w:r>
+      <w:proofErr w:type="spellEnd"/>
+      <w:r>
+        <w:rPr>
+          <w:rFonts w:ascii="Segoe UI" w:eastAsia="Times New Roman" w:hAnsi="Segoe UI" w:cs="Times New Roman"/>
+          <w:kern w:val="0"/>
+          <w:sz w:val="18"/>
+          <w:szCs w:val="18"/>
+        </w:rPr>
+        <w:t xml:space="preserve"> would work well:</w:t>
+      </w:r>
+    </w:p>
+    <w:p>
+      <w:pPr>
+        <w:numPr>
+          <w:ilvl w:val="0"/>
+          <w:numId w:val="2"/>
+        </w:numPr>
+        <w:autoSpaceDE w:val="0"/>
+        <w:autoSpaceDN w:val="0"/>
+        <w:adjustRightInd w:val="0"/>
+        <w:spacing w:before="150" w:after="150" w:line="240" w:lineRule="auto"/>
+        <w:ind w:left="720" w:hanging="360"/>
+        <w:rPr>
+          <w:rFonts w:ascii="Segoe UI" w:eastAsia="Times New Roman" w:hAnsi="Segoe UI" w:cs="Times New Roman"/>
+          <w:kern w:val="0"/>
+          <w:sz w:val="18"/>
+          <w:szCs w:val="18"/>
+        </w:rPr>
+      </w:pPr>
+      <w:r>
+        <w:rPr>
+          <w:rFonts w:ascii="Segoe UI" w:eastAsia="Times New Roman" w:hAnsi="Segoe UI" w:cs="Times New Roman"/>
+          <w:b/>
+          <w:kern w:val="0"/>
+          <w:sz w:val="18"/>
+          <w:szCs w:val="18"/>
+        </w:rPr>
+        <w:t>Expense</w:t>
+      </w:r>
+      <w:r>
+        <w:rPr>
+          <w:rFonts w:ascii="Segoe UI" w:eastAsia="Times New Roman" w:hAnsi="Segoe UI" w:cs="Times New Roman"/>
+          <w:kern w:val="0"/>
+          <w:sz w:val="18"/>
+          <w:szCs w:val="18"/>
+        </w:rPr>
+        <w:t>: General project expenses</w:t>
+      </w:r>
+    </w:p>
+    <w:p>
+      <w:pPr>
+        <w:numPr>
+          <w:ilvl w:val="0"/>
+          <w:numId w:val="2"/>
+        </w:numPr>
+        <w:autoSpaceDE w:val="0"/>
+        <w:autoSpaceDN w:val="0"/>
+        <w:adjustRightInd w:val="0"/>
+        <w:spacing w:before="150" w:after="150" w:line="240" w:lineRule="auto"/>
+        <w:ind w:left="720" w:hanging="360"/>
+        <w:rPr>
+          <w:rFonts w:ascii="Segoe UI" w:eastAsia="Times New Roman" w:hAnsi="Segoe UI" w:cs="Times New Roman"/>
+          <w:kern w:val="0"/>
+          <w:sz w:val="18"/>
+          <w:szCs w:val="18"/>
+        </w:rPr>
+      </w:pPr>
+      <w:r>
+        <w:rPr>
+          <w:rFonts w:ascii="Segoe UI" w:eastAsia="Times New Roman" w:hAnsi="Segoe UI" w:cs="Times New Roman"/>
+          <w:b/>
+          <w:kern w:val="0"/>
+          <w:sz w:val="18"/>
+          <w:szCs w:val="18"/>
+        </w:rPr>
+        <w:t>R&amp;D Materials</w:t>
+      </w:r>
+      <w:r>
+        <w:rPr>
+          <w:rFonts w:ascii="Segoe UI" w:eastAsia="Times New Roman" w:hAnsi="Segoe UI" w:cs="Times New Roman"/>
+          <w:kern w:val="0"/>
+          <w:sz w:val="18"/>
+          <w:szCs w:val="18"/>
+        </w:rPr>
+        <w:t>: Research materials for the project</w:t>
+      </w:r>
+    </w:p>
+    <w:p>
+      <w:pPr>
+        <w:numPr>
+          <w:ilvl w:val="0"/>
+          <w:numId w:val="2"/>
+        </w:numPr>
+        <w:autoSpaceDE w:val="0"/>
+        <w:autoSpaceDN w:val="0"/>
+        <w:adjustRightInd w:val="0"/>
+        <w:spacing w:before="150" w:after="150" w:line="240" w:lineRule="auto"/>
+        <w:ind w:left="720" w:hanging="360"/>
+        <w:rPr>
+          <w:rFonts w:ascii="Segoe UI" w:eastAsia="Times New Roman" w:hAnsi="Segoe UI" w:cs="Times New Roman"/>
+          <w:kern w:val="0"/>
+          <w:sz w:val="18"/>
+          <w:szCs w:val="18"/>
+        </w:rPr>
+      </w:pPr>
+      <w:r>
+        <w:rPr>
+          <w:rFonts w:ascii="Segoe UI" w:eastAsia="Times New Roman" w:hAnsi="Segoe UI" w:cs="Times New Roman"/>
+          <w:b/>
+          <w:kern w:val="0"/>
+          <w:sz w:val="18"/>
+          <w:szCs w:val="18"/>
+        </w:rPr>
+        <w:t>Consumable</w:t>
+      </w:r>
+      <w:r>
+        <w:rPr>
+          <w:rFonts w:ascii="Segoe UI" w:eastAsia="Times New Roman" w:hAnsi="Segoe UI" w:cs="Times New Roman"/>
+          <w:kern w:val="0"/>
+          <w:sz w:val="18"/>
+          <w:szCs w:val="18"/>
+        </w:rPr>
+        <w:t>: Project-specific consumables</w:t>
+      </w:r>
+    </w:p>
+    <w:p>
+      <w:pPr>
+        <w:numPr>
+          <w:ilvl w:val="0"/>
+          <w:numId w:val="2"/>
+        </w:numPr>
+        <w:autoSpaceDE w:val="0"/>
+        <w:autoSpaceDN w:val="0"/>
+        <w:adjustRightInd w:val="0"/>
+        <w:spacing w:before="150" w:after="150" w:line="240" w:lineRule="auto"/>
+        <w:ind w:left="720" w:hanging="360"/>
+        <w:rPr>
+          <w:rFonts w:ascii="Segoe UI" w:eastAsia="Times New Roman" w:hAnsi="Segoe UI" w:cs="Times New Roman"/>
+          <w:kern w:val="0"/>
+          <w:sz w:val="18"/>
+          <w:szCs w:val="18"/>
+        </w:rPr>
+      </w:pPr>
+      <w:r>
+        <w:rPr>
+          <w:rFonts w:ascii="Segoe UI" w:eastAsia="Times New Roman" w:hAnsi="Segoe UI" w:cs="Times New Roman"/>
+          <w:b/>
+          <w:kern w:val="0"/>
+          <w:sz w:val="18"/>
+          <w:szCs w:val="18"/>
+        </w:rPr>
+        <w:t>Service</w:t>
+      </w:r>
+      <w:r>
+        <w:rPr>
+          <w:rFonts w:ascii="Segoe UI" w:eastAsia="Times New Roman" w:hAnsi="Segoe UI" w:cs="Times New Roman"/>
+          <w:kern w:val="0"/>
+          <w:sz w:val="18"/>
+          <w:szCs w:val="18"/>
+        </w:rPr>
+        <w:t>: Project-specific services/consulting</w:t>
+      </w:r>
+    </w:p>
+    <w:p>
+      <w:pPr>
+        <w:autoSpaceDE w:val="0"/>
+        <w:autoSpaceDN w:val="0"/>
+        <w:adjustRightInd w:val="0"/>
+        <w:spacing w:after="0" w:line="240" w:lineRule="auto"/>
+        <w:rPr>
+          <w:rFonts w:ascii="Segoe UI" w:eastAsia="Times New Roman" w:hAnsi="Segoe UI" w:cs="Times New Roman"/>
+          <w:kern w:val="0"/>
+          <w:sz w:val="24"/>
+          <w:szCs w:val="18"/>
+        </w:rPr>
+      </w:pPr>
+      <w:r>
+        <w:rPr>
+          <w:rFonts w:ascii="Segoe UI" w:eastAsia="Times New Roman" w:hAnsi="Segoe UI" w:cs="Times New Roman"/>
+          <w:kern w:val="0"/>
+          <w:sz w:val="24"/>
+          <w:szCs w:val="18"/>
+        </w:rPr>
+        <w:t>5. Reporting Benefits</w:t>
+      </w:r>
+    </w:p>
+    <w:p>
+      <w:pPr>
+        <w:autoSpaceDE w:val="0"/>
+        <w:autoSpaceDN w:val="0"/>
+        <w:adjustRightInd w:val="0"/>
+        <w:spacing w:after="0" w:line="240" w:lineRule="auto"/>
+        <w:rPr>
+          <w:rFonts w:ascii="Segoe UI" w:eastAsia="Times New Roman" w:hAnsi="Segoe UI" w:cs="Times New Roman"/>
+          <w:kern w:val="0"/>
+          <w:sz w:val="18"/>
+          <w:szCs w:val="18"/>
+        </w:rPr>
+      </w:pPr>
+      <w:r>
+        <w:rPr>
+          <w:rFonts w:ascii="Segoe UI" w:eastAsia="Times New Roman" w:hAnsi="Segoe UI" w:cs="Times New Roman"/>
+          <w:kern w:val="0"/>
+          <w:sz w:val="18"/>
+          <w:szCs w:val="18"/>
+        </w:rPr>
+        <w:t>With this structure, you can easily report:</w:t>
+      </w:r>
+    </w:p>
+    <w:p>
+      <w:pPr>
+        <w:numPr>
+          <w:ilvl w:val="0"/>
+          <w:numId w:val="2"/>
+        </w:numPr>
+        <w:autoSpaceDE w:val="0"/>
+        <w:autoSpaceDN w:val="0"/>
+        <w:adjustRightInd w:val="0"/>
+        <w:spacing w:before="150" w:after="150" w:line="240" w:lineRule="auto"/>
+        <w:ind w:left="720" w:hanging="360"/>
+        <w:rPr>
+          <w:rFonts w:ascii="Segoe UI" w:eastAsia="Times New Roman" w:hAnsi="Segoe UI" w:cs="Times New Roman"/>
+          <w:kern w:val="0"/>
+          <w:sz w:val="18"/>
+          <w:szCs w:val="18"/>
+        </w:rPr>
+      </w:pPr>
+      <w:r>
+        <w:rPr>
+          <w:rFonts w:ascii="Segoe UI" w:eastAsia="Times New Roman" w:hAnsi="Segoe UI" w:cs="Times New Roman"/>
+          <w:kern w:val="0"/>
+          <w:sz w:val="18"/>
+          <w:szCs w:val="18"/>
+        </w:rPr>
+        <w:t>Total costs by project</w:t>
+      </w:r>
+    </w:p>
+    <w:p>
+      <w:pPr>
+        <w:numPr>
+          <w:ilvl w:val="0"/>
+          <w:numId w:val="2"/>
+        </w:numPr>
+        <w:autoSpaceDE w:val="0"/>
+        <w:autoSpaceDN w:val="0"/>
+        <w:adjustRightInd w:val="0"/>
+        <w:spacing w:before="150" w:after="150" w:line="240" w:lineRule="auto"/>
+        <w:ind w:left="720" w:hanging="360"/>
+        <w:rPr>
+          <w:rFonts w:ascii="Segoe UI" w:eastAsia="Times New Roman" w:hAnsi="Segoe UI" w:cs="Times New Roman"/>
+          <w:kern w:val="0"/>
+          <w:sz w:val="18"/>
+          <w:szCs w:val="18"/>
+        </w:rPr>
+      </w:pPr>
+      <w:r>
+        <w:rPr>
+          <w:rFonts w:ascii="Segoe UI" w:eastAsia="Times New Roman" w:hAnsi="Segoe UI" w:cs="Times New Roman"/>
+          <w:kern w:val="0"/>
+          <w:sz w:val="18"/>
+          <w:szCs w:val="18"/>
+        </w:rPr>
+        <w:t>Costs by project category</w:t>
+      </w:r>
+    </w:p>
+    <w:p>
+      <w:pPr>
+        <w:numPr>
+          <w:ilvl w:val="0"/>
+          <w:numId w:val="2"/>
+        </w:numPr>
+        <w:autoSpaceDE w:val="0"/>
+        <w:autoSpaceDN w:val="0"/>
+        <w:adjustRightInd w:val="0"/>
+        <w:spacing w:before="150" w:after="150" w:line="240" w:lineRule="auto"/>
+        <w:ind w:left="720" w:hanging="360"/>
+        <w:rPr>
+          <w:rFonts w:ascii="Segoe UI" w:eastAsia="Times New Roman" w:hAnsi="Segoe UI" w:cs="Times New Roman"/>
+          <w:kern w:val="0"/>
+          <w:sz w:val="18"/>
+          <w:szCs w:val="18"/>
+        </w:rPr>
+      </w:pPr>
+      <w:r>
+        <w:rPr>
+          <w:rFonts w:ascii="Segoe UI" w:eastAsia="Times New Roman" w:hAnsi="Segoe UI" w:cs="Times New Roman"/>
+          <w:kern w:val="0"/>
+          <w:sz w:val="18"/>
+          <w:szCs w:val="18"/>
+        </w:rPr>
+        <w:t>Project budget vs. actual</w:t>
+      </w:r>
+    </w:p>
+    <w:p>
+      <w:pPr>
+        <w:numPr>
+          <w:ilvl w:val="0"/>
+          <w:numId w:val="2"/>
+        </w:numPr>
+        <w:autoSpaceDE w:val="0"/>
+        <w:autoSpaceDN w:val="0"/>
+        <w:adjustRightInd w:val="0"/>
+        <w:spacing w:before="150" w:after="150" w:line="240" w:lineRule="auto"/>
+        <w:ind w:left="720" w:hanging="360"/>
+        <w:rPr>
+          <w:rFonts w:ascii="Segoe UI" w:eastAsia="Times New Roman" w:hAnsi="Segoe UI" w:cs="Times New Roman"/>
+          <w:kern w:val="0"/>
+          <w:sz w:val="18"/>
+          <w:szCs w:val="18"/>
+        </w:rPr>
+      </w:pPr>
+      <w:r>
+        <w:rPr>
+          <w:rFonts w:ascii="Segoe UI" w:eastAsia="Times New Roman" w:hAnsi="Segoe UI" w:cs="Times New Roman"/>
+          <w:kern w:val="0"/>
+          <w:sz w:val="18"/>
+          <w:szCs w:val="18"/>
+        </w:rPr>
+        <w:t>Project profitability analysis</w:t>
+      </w:r>
+    </w:p>
+    <w:p>
+      <w:pPr>
+        <w:numPr>
+          <w:ilvl w:val="0"/>
+          <w:numId w:val="2"/>
+        </w:numPr>
+        <w:autoSpaceDE w:val="0"/>
+        <w:autoSpaceDN w:val="0"/>
+        <w:adjustRightInd w:val="0"/>
+        <w:spacing w:before="150" w:after="150" w:line="240" w:lineRule="auto"/>
+        <w:ind w:left="720" w:hanging="360"/>
+        <w:rPr>
+          <w:rFonts w:ascii="Segoe UI" w:eastAsia="Times New Roman" w:hAnsi="Segoe UI" w:cs="Times New Roman"/>
+          <w:kern w:val="0"/>
+          <w:sz w:val="18"/>
+          <w:szCs w:val="18"/>
+        </w:rPr>
+      </w:pPr>
+      <w:r>
+        <w:rPr>
+          <w:rFonts w:ascii="Segoe UI" w:eastAsia="Times New Roman" w:hAnsi="Segoe UI" w:cs="Times New Roman"/>
+          <w:kern w:val="0"/>
+          <w:sz w:val="18"/>
+          <w:szCs w:val="18"/>
+        </w:rPr>
+        <w:t>Resource allocation across projects</w:t>
+      </w:r>
+    </w:p>
+    <w:p>
+      <w:pPr>
+        <w:autoSpaceDE w:val="0"/>
+        <w:autoSpaceDN w:val="0"/>
+        <w:adjustRightInd w:val="0"/>
+        <w:spacing w:after="0" w:line="240" w:lineRule="auto"/>
+        <w:rPr>
+          <w:rFonts w:ascii="Segoe UI" w:eastAsia="Times New Roman" w:hAnsi="Segoe UI" w:cs="Times New Roman"/>
+          <w:kern w:val="0"/>
+          <w:sz w:val="28"/>
+          <w:szCs w:val="18"/>
+        </w:rPr>
+      </w:pPr>
+      <w:r>
+        <w:rPr>
+          <w:rFonts w:ascii="Segoe UI" w:eastAsia="Times New Roman" w:hAnsi="Segoe UI" w:cs="Times New Roman"/>
+          <w:kern w:val="0"/>
+          <w:sz w:val="28"/>
+          <w:szCs w:val="18"/>
+        </w:rPr>
+        <w:t>Implementation Strategy</w:t>
+      </w:r>
+    </w:p>
+    <w:p>
+      <w:pPr>
+        <w:numPr>
+          <w:ilvl w:val="0"/>
+          <w:numId w:val="8"/>
+        </w:numPr>
+        <w:autoSpaceDE w:val="0"/>
+        <w:autoSpaceDN w:val="0"/>
+        <w:adjustRightInd w:val="0"/>
+        <w:spacing w:before="150" w:after="150" w:line="240" w:lineRule="auto"/>
+        <w:ind w:left="720" w:hanging="360"/>
+        <w:rPr>
+          <w:rFonts w:ascii="Segoe UI" w:eastAsia="Times New Roman" w:hAnsi="Segoe UI" w:cs="Times New Roman"/>
+          <w:kern w:val="0"/>
+          <w:sz w:val="18"/>
+          <w:szCs w:val="18"/>
+        </w:rPr>
+      </w:pPr>
+      <w:r>
+        <w:rPr>
+          <w:rFonts w:ascii="Segoe UI" w:eastAsia="Times New Roman" w:hAnsi="Segoe UI" w:cs="Times New Roman"/>
+          <w:b/>
+          <w:kern w:val="0"/>
+          <w:sz w:val="18"/>
+          <w:szCs w:val="18"/>
+        </w:rPr>
+        <w:t>Phase 1</w:t>
+      </w:r>
+      <w:r>
+        <w:rPr>
+          <w:rFonts w:ascii="Segoe UI" w:eastAsia="Times New Roman" w:hAnsi="Segoe UI" w:cs="Times New Roman"/>
+          <w:kern w:val="0"/>
+          <w:sz w:val="18"/>
+          <w:szCs w:val="18"/>
+        </w:rPr>
+        <w:t xml:space="preserve">: Expand ItemType </w:t>
+      </w:r>
+      <w:proofErr w:type="spellStart"/>
+      <w:proofErr w:type="gramStart"/>
+      <w:r>
+        <w:rPr>
+          <w:rFonts w:ascii="Segoe UI" w:eastAsia="Times New Roman" w:hAnsi="Segoe UI" w:cs="Times New Roman"/>
+          <w:kern w:val="0"/>
+          <w:sz w:val="18"/>
+          <w:szCs w:val="18"/>
+        </w:rPr>
+        <w:t>enum</w:t>
+      </w:r>
+      <w:proofErr w:type="spellEnd"/>
+      <w:proofErr w:type="gramEnd"/>
+    </w:p>
+    <w:p>
+      <w:pPr>
+        <w:numPr>
+          <w:ilvl w:val="0"/>
+          <w:numId w:val="8"/>
+        </w:numPr>
+        <w:autoSpaceDE w:val="0"/>
+        <w:autoSpaceDN w:val="0"/>
+        <w:adjustRightInd w:val="0"/>
+        <w:spacing w:before="150" w:after="150" w:line="240" w:lineRule="auto"/>
+        <w:ind w:left="720" w:hanging="360"/>
+        <w:rPr>
+          <w:rFonts w:ascii="Segoe UI" w:eastAsia="Times New Roman" w:hAnsi="Segoe UI" w:cs="Times New Roman"/>
+          <w:kern w:val="0"/>
+          <w:sz w:val="18"/>
+          <w:szCs w:val="18"/>
+        </w:rPr>
+      </w:pPr>
+      <w:r>
+        <w:rPr>
+          <w:rFonts w:ascii="Segoe UI" w:eastAsia="Times New Roman" w:hAnsi="Segoe UI" w:cs="Times New Roman"/>
+          <w:b/>
+          <w:kern w:val="0"/>
+          <w:sz w:val="18"/>
+          <w:szCs w:val="18"/>
+        </w:rPr>
+        <w:t>Phase 2</w:t>
+      </w:r>
+      <w:r>
+        <w:rPr>
+          <w:rFonts w:ascii="Segoe UI" w:eastAsia="Times New Roman" w:hAnsi="Segoe UI" w:cs="Times New Roman"/>
+          <w:kern w:val="0"/>
+          <w:sz w:val="18"/>
+          <w:szCs w:val="18"/>
+        </w:rPr>
+        <w:t xml:space="preserve">: Add project fields to Item </w:t>
+      </w:r>
+      <w:proofErr w:type="gramStart"/>
+      <w:r>
+        <w:rPr>
+          <w:rFonts w:ascii="Segoe UI" w:eastAsia="Times New Roman" w:hAnsi="Segoe UI" w:cs="Times New Roman"/>
+          <w:kern w:val="0"/>
+          <w:sz w:val="18"/>
+          <w:szCs w:val="18"/>
+        </w:rPr>
+        <w:t>model</w:t>
+      </w:r>
+      <w:proofErr w:type="gramEnd"/>
+    </w:p>
+    <w:p>
+      <w:pPr>
+        <w:numPr>
+          <w:ilvl w:val="0"/>
+          <w:numId w:val="8"/>
+        </w:numPr>
+        <w:autoSpaceDE w:val="0"/>
+        <w:autoSpaceDN w:val="0"/>
+        <w:adjustRightInd w:val="0"/>
+        <w:spacing w:before="150" w:after="150" w:line="240" w:lineRule="auto"/>
+        <w:ind w:left="720" w:hanging="360"/>
+        <w:rPr>
+          <w:rFonts w:ascii="Segoe UI" w:eastAsia="Times New Roman" w:hAnsi="Segoe UI" w:cs="Times New Roman"/>
+          <w:kern w:val="0"/>
+          <w:sz w:val="18"/>
+          <w:szCs w:val="18"/>
+        </w:rPr>
+      </w:pPr>
+      <w:r>
+        <w:rPr>
+          <w:rFonts w:ascii="Segoe UI" w:eastAsia="Times New Roman" w:hAnsi="Segoe UI" w:cs="Times New Roman"/>
+          <w:b/>
+          <w:kern w:val="0"/>
+          <w:sz w:val="18"/>
+          <w:szCs w:val="18"/>
+        </w:rPr>
+        <w:t>Phase 3</w:t>
+      </w:r>
+      <w:r>
+        <w:rPr>
+          <w:rFonts w:ascii="Segoe UI" w:eastAsia="Times New Roman" w:hAnsi="Segoe UI" w:cs="Times New Roman"/>
+          <w:kern w:val="0"/>
+          <w:sz w:val="18"/>
+          <w:szCs w:val="18"/>
+        </w:rPr>
+        <w:t xml:space="preserve">: Create Project entity and </w:t>
+      </w:r>
+      <w:proofErr w:type="gramStart"/>
+      <w:r>
+        <w:rPr>
+          <w:rFonts w:ascii="Segoe UI" w:eastAsia="Times New Roman" w:hAnsi="Segoe UI" w:cs="Times New Roman"/>
+          <w:kern w:val="0"/>
+          <w:sz w:val="18"/>
+          <w:szCs w:val="18"/>
+        </w:rPr>
+        <w:t>relationships</w:t>
+      </w:r>
+      <w:proofErr w:type="gramEnd"/>
+    </w:p>
+    <w:p>
+      <w:pPr>
+        <w:numPr>
+          <w:ilvl w:val="0"/>
+          <w:numId w:val="8"/>
+        </w:numPr>
+        <w:autoSpaceDE w:val="0"/>
+        <w:autoSpaceDN w:val="0"/>
+        <w:adjustRightInd w:val="0"/>
+        <w:spacing w:before="150" w:after="150" w:line="240" w:lineRule="auto"/>
+        <w:ind w:left="720" w:hanging="360"/>
+        <w:rPr>
+          <w:rFonts w:ascii="Segoe UI" w:eastAsia="Times New Roman" w:hAnsi="Segoe UI" w:cs="Times New Roman"/>
+          <w:kern w:val="0"/>
+          <w:sz w:val="18"/>
+          <w:szCs w:val="18"/>
+        </w:rPr>
+      </w:pPr>
+      <w:r>
+        <w:rPr>
+          <w:rFonts w:ascii="Segoe UI" w:eastAsia="Times New Roman" w:hAnsi="Segoe UI" w:cs="Times New Roman"/>
+          <w:b/>
+          <w:kern w:val="0"/>
+          <w:sz w:val="18"/>
+          <w:szCs w:val="18"/>
+        </w:rPr>
+        <w:t>Phase 4</w:t>
+      </w:r>
+      <w:r>
+        <w:rPr>
+          <w:rFonts w:ascii="Segoe UI" w:eastAsia="Times New Roman" w:hAnsi="Segoe UI" w:cs="Times New Roman"/>
+          <w:kern w:val="0"/>
+          <w:sz w:val="18"/>
+          <w:szCs w:val="18"/>
+        </w:rPr>
+        <w:t xml:space="preserve">: Build project-specific </w:t>
+      </w:r>
+      <w:proofErr w:type="gramStart"/>
+      <w:r>
+        <w:rPr>
+          <w:rFonts w:ascii="Segoe UI" w:eastAsia="Times New Roman" w:hAnsi="Segoe UI" w:cs="Times New Roman"/>
+          <w:kern w:val="0"/>
+          <w:sz w:val="18"/>
+          <w:szCs w:val="18"/>
+        </w:rPr>
+        <w:t>reporting</w:t>
+      </w:r>
+      <w:proofErr w:type="gramEnd"/>
+    </w:p>
+    <w:p>
+      <w:pPr>
+        <w:numPr>
+          <w:ilvl w:val="0"/>
+          <w:numId w:val="8"/>
+        </w:numPr>
+        <w:autoSpaceDE w:val="0"/>
+        <w:autoSpaceDN w:val="0"/>
+        <w:adjustRightInd w:val="0"/>
+        <w:spacing w:before="150" w:after="150" w:line="240" w:lineRule="auto"/>
+        <w:ind w:left="720" w:hanging="360"/>
+        <w:rPr>
+          <w:rFonts w:ascii="Segoe UI" w:eastAsia="Times New Roman" w:hAnsi="Segoe UI" w:cs="Times New Roman"/>
+          <w:kern w:val="0"/>
+          <w:sz w:val="18"/>
+          <w:szCs w:val="18"/>
+        </w:rPr>
+      </w:pPr>
+      <w:r>
+        <w:rPr>
+          <w:rFonts w:ascii="Segoe UI" w:eastAsia="Times New Roman" w:hAnsi="Segoe UI" w:cs="Times New Roman"/>
+          <w:b/>
+          <w:kern w:val="0"/>
+          <w:sz w:val="18"/>
+          <w:szCs w:val="18"/>
+        </w:rPr>
+        <w:t>Phase 5</w:t>
+      </w:r>
+      <w:r>
+        <w:rPr>
+          <w:rFonts w:ascii="Segoe UI" w:eastAsia="Times New Roman" w:hAnsi="Segoe UI" w:cs="Times New Roman"/>
+          <w:kern w:val="0"/>
+          <w:sz w:val="18"/>
+          <w:szCs w:val="18"/>
+        </w:rPr>
+        <w:t xml:space="preserve">: Add project budgeting and tracking </w:t>
+      </w:r>
+      <w:proofErr w:type="gramStart"/>
+      <w:r>
+        <w:rPr>
+          <w:rFonts w:ascii="Segoe UI" w:eastAsia="Times New Roman" w:hAnsi="Segoe UI" w:cs="Times New Roman"/>
+          <w:kern w:val="0"/>
+          <w:sz w:val="18"/>
+          <w:szCs w:val="18"/>
+        </w:rPr>
+        <w:t>features</w:t>
+      </w:r>
+      <w:proofErr w:type="gramEnd"/>
+    </w:p>
+    <w:p>
+      <w:pPr>
+        <w:autoSpaceDE w:val="0"/>
+        <w:autoSpaceDN w:val="0"/>
+        <w:adjustRightInd w:val="0"/>
+        <w:spacing w:after="0" w:line="240" w:lineRule="auto"/>
+        <w:rPr>
+          <w:rFonts w:ascii="Segoe UI" w:eastAsia="Times New Roman" w:hAnsi="Segoe UI" w:cs="Times New Roman"/>
+          <w:kern w:val="0"/>
+          <w:sz w:val="18"/>
+          <w:szCs w:val="18"/>
+        </w:rPr>
+      </w:pPr>
+      <w:r>
+        <w:rPr>
+          <w:rFonts w:ascii="Segoe UI" w:eastAsia="Times New Roman" w:hAnsi="Segoe UI" w:cs="Times New Roman"/>
+          <w:kern w:val="0"/>
+          <w:sz w:val="18"/>
+          <w:szCs w:val="18"/>
+        </w:rPr>
+        <w:t>This approach gives you the flexibility of ad-hoc expenses (through descriptive item names) while maintaining the structure needed for serious project cost analysis and reporting.</w:t>
       </w:r>
     </w:p>
     <w:p/>
@@ -4416,6 +8388,21 @@
     </w:lvl>
   </w:abstractNum>
   <w:abstractNum w:abstractNumId="1" w15:restartNumberingAfterBreak="0">
+    <w:nsid w:val="2A304160"/>
+    <w:multiLevelType w:val="singleLevel"/>
+    <w:tmpl w:val="227653A4"/>
+    <w:lvl w:ilvl="0">
+      <w:start w:val="1"/>
+      <w:numFmt w:val="decimal"/>
+      <w:lvlText w:val="%1."/>
+      <w:legacy w:legacy="1" w:legacySpace="0" w:legacyIndent="0"/>
+      <w:lvlJc w:val="left"/>
+      <w:rPr>
+        <w:rFonts w:ascii="Times New Roman" w:hAnsi="Times New Roman" w:cs="Times New Roman" w:hint="default"/>
+      </w:rPr>
+    </w:lvl>
+  </w:abstractNum>
+  <w:abstractNum w:abstractNumId="2" w15:restartNumberingAfterBreak="0">
     <w:nsid w:val="2AA66EF4"/>
     <w:multiLevelType w:val="singleLevel"/>
     <w:tmpl w:val="227653A4"/>
@@ -4430,7 +8417,7 @@
       </w:rPr>
     </w:lvl>
   </w:abstractNum>
-  <w:abstractNum w:abstractNumId="2" w15:restartNumberingAfterBreak="0">
+  <w:abstractNum w:abstractNumId="3" w15:restartNumberingAfterBreak="0">
     <w:nsid w:val="32AC2DF4"/>
     <w:multiLevelType w:val="singleLevel"/>
     <w:tmpl w:val="227653A4"/>
@@ -4445,7 +8432,7 @@
       </w:rPr>
     </w:lvl>
   </w:abstractNum>
-  <w:abstractNum w:abstractNumId="3" w15:restartNumberingAfterBreak="0">
+  <w:abstractNum w:abstractNumId="4" w15:restartNumberingAfterBreak="0">
     <w:nsid w:val="32B61AE2"/>
     <w:multiLevelType w:val="singleLevel"/>
     <w:tmpl w:val="227653A4"/>
@@ -4460,7 +8447,7 @@
       </w:rPr>
     </w:lvl>
   </w:abstractNum>
-  <w:abstractNum w:abstractNumId="4" w15:restartNumberingAfterBreak="0">
+  <w:abstractNum w:abstractNumId="5" w15:restartNumberingAfterBreak="0">
     <w:nsid w:val="39C75510"/>
     <w:multiLevelType w:val="singleLevel"/>
     <w:tmpl w:val="227653A4"/>
@@ -4475,7 +8462,7 @@
       </w:rPr>
     </w:lvl>
   </w:abstractNum>
-  <w:abstractNum w:abstractNumId="5" w15:restartNumberingAfterBreak="0">
+  <w:abstractNum w:abstractNumId="6" w15:restartNumberingAfterBreak="0">
     <w:nsid w:val="3E3962DD"/>
     <w:multiLevelType w:val="singleLevel"/>
     <w:tmpl w:val="227653A4"/>
@@ -4490,7 +8477,7 @@
       </w:rPr>
     </w:lvl>
   </w:abstractNum>
-  <w:abstractNum w:abstractNumId="6" w15:restartNumberingAfterBreak="0">
+  <w:abstractNum w:abstractNumId="7" w15:restartNumberingAfterBreak="0">
     <w:nsid w:val="7C220640"/>
     <w:multiLevelType w:val="singleLevel"/>
     <w:tmpl w:val="227653A4"/>
@@ -4506,7 +8493,7 @@
     </w:lvl>
   </w:abstractNum>
   <w:num w:numId="1" w16cid:durableId="249390837">
-    <w:abstractNumId w:val="2"/>
+    <w:abstractNumId w:val="3"/>
   </w:num>
   <w:num w:numId="2" w16cid:durableId="748692094">
     <w:abstractNumId w:val="0"/>
@@ -4524,19 +8511,22 @@
     </w:lvlOverride>
   </w:num>
   <w:num w:numId="3" w16cid:durableId="892473292">
+    <w:abstractNumId w:val="7"/>
+  </w:num>
+  <w:num w:numId="4" w16cid:durableId="1967081090">
+    <w:abstractNumId w:val="5"/>
+  </w:num>
+  <w:num w:numId="5" w16cid:durableId="667294224">
+    <w:abstractNumId w:val="2"/>
+  </w:num>
+  <w:num w:numId="6" w16cid:durableId="509418715">
+    <w:abstractNumId w:val="4"/>
+  </w:num>
+  <w:num w:numId="7" w16cid:durableId="2049797418">
     <w:abstractNumId w:val="6"/>
   </w:num>
-  <w:num w:numId="4" w16cid:durableId="1967081090">
-    <w:abstractNumId w:val="4"/>
-  </w:num>
-  <w:num w:numId="5" w16cid:durableId="667294224">
+  <w:num w:numId="8" w16cid:durableId="1310091098">
     <w:abstractNumId w:val="1"/>
-  </w:num>
-  <w:num w:numId="6" w16cid:durableId="509418715">
-    <w:abstractNumId w:val="3"/>
-  </w:num>
-  <w:num w:numId="7" w16cid:durableId="2049797418">
-    <w:abstractNumId w:val="5"/>
   </w:num>
 </w:numbering>
 </file>

</xml_diff>